<commit_message>
new notebook added with right order as original
</commit_message>
<xml_diff>
--- a/CharaBoulougari.docx
+++ b/CharaBoulougari.docx
@@ -9162,8 +9162,6 @@
         <w:jc w:val="both"/>
         <w:rPr>
           <w:rFonts w:ascii="Calibri" w:hAnsi="Calibri"/>
-          <w:b/>
-          <w:color w:val="000000" w:themeColor="text1"/>
         </w:rPr>
       </w:pPr>
       <w:r>
@@ -9177,7 +9175,6 @@
         <w:rPr>
           <w:rFonts w:ascii="Calibri" w:hAnsi="Calibri"/>
           <w:b/>
-          <w:lang w:val="en-US"/>
         </w:rPr>
         <w:t>3</w:t>
       </w:r>
@@ -9217,7 +9214,6 @@
       <w:r>
         <w:rPr>
           <w:rFonts w:ascii="Calibri" w:hAnsi="Calibri"/>
-          <w:lang w:val="en-US"/>
         </w:rPr>
         <w:t>……………………………………………………………….</w:t>
       </w:r>
@@ -9227,6 +9223,154 @@
         </w:rPr>
         <w:t>σ.23</w:t>
       </w:r>
+    </w:p>
+    <w:p>
+      <w:pPr>
+        <w:jc w:val="both"/>
+        <w:rPr>
+          <w:rFonts w:ascii="Calibri" w:hAnsi="Calibri"/>
+        </w:rPr>
+      </w:pPr>
+      <w:r>
+        <w:rPr>
+          <w:rFonts w:ascii="Calibri" w:hAnsi="Calibri"/>
+          <w:b/>
+        </w:rPr>
+        <w:t>Εικ.4.</w:t>
+      </w:r>
+      <w:r>
+        <w:rPr>
+          <w:rFonts w:ascii="Calibri" w:hAnsi="Calibri"/>
+          <w:b/>
+        </w:rPr>
+        <w:t xml:space="preserve"> </w:t>
+      </w:r>
+      <w:r>
+        <w:rPr>
+          <w:rFonts w:ascii="Calibri" w:hAnsi="Calibri"/>
+        </w:rPr>
+        <w:t>Στυλ Αλληλεπίδρασης εφαρμογής 1</w:t>
+      </w:r>
+      <w:r>
+        <w:rPr>
+          <w:rFonts w:ascii="Calibri" w:hAnsi="Calibri"/>
+        </w:rPr>
+        <w:t>………………………………………..σ.24</w:t>
+      </w:r>
+    </w:p>
+    <w:p>
+      <w:pPr>
+        <w:jc w:val="both"/>
+        <w:rPr>
+          <w:rFonts w:ascii="Calibri" w:hAnsi="Calibri"/>
+        </w:rPr>
+      </w:pPr>
+      <w:r>
+        <w:rPr>
+          <w:rFonts w:ascii="Calibri" w:hAnsi="Calibri"/>
+          <w:b/>
+        </w:rPr>
+        <w:t>Εικ.</w:t>
+      </w:r>
+      <w:r>
+        <w:rPr>
+          <w:rFonts w:ascii="Calibri" w:hAnsi="Calibri"/>
+          <w:b/>
+        </w:rPr>
+        <w:t>5</w:t>
+      </w:r>
+      <w:r>
+        <w:rPr>
+          <w:rFonts w:ascii="Calibri" w:hAnsi="Calibri"/>
+          <w:b/>
+        </w:rPr>
+        <w:t>.</w:t>
+      </w:r>
+      <w:r>
+        <w:rPr>
+          <w:rFonts w:ascii="Calibri" w:hAnsi="Calibri"/>
+          <w:b/>
+        </w:rPr>
+        <w:t xml:space="preserve"> </w:t>
+      </w:r>
+      <w:r>
+        <w:rPr>
+          <w:rFonts w:ascii="Calibri" w:hAnsi="Calibri"/>
+        </w:rPr>
+        <w:t xml:space="preserve">Στυλ Αλληλεπίδρασης εφαρμογής </w:t>
+      </w:r>
+      <w:r>
+        <w:rPr>
+          <w:rFonts w:ascii="Calibri" w:hAnsi="Calibri"/>
+        </w:rPr>
+        <w:t>2………………………………………..σ.24</w:t>
+      </w:r>
+    </w:p>
+    <w:p>
+      <w:pPr>
+        <w:jc w:val="both"/>
+        <w:rPr>
+          <w:rFonts w:ascii="Calibri" w:hAnsi="Calibri"/>
+        </w:rPr>
+      </w:pPr>
+      <w:r>
+        <w:rPr>
+          <w:rFonts w:ascii="Calibri" w:hAnsi="Calibri"/>
+          <w:b/>
+        </w:rPr>
+        <w:t>Εικ.</w:t>
+      </w:r>
+      <w:r>
+        <w:rPr>
+          <w:rFonts w:ascii="Calibri" w:hAnsi="Calibri"/>
+          <w:b/>
+        </w:rPr>
+        <w:t>6</w:t>
+      </w:r>
+      <w:r>
+        <w:rPr>
+          <w:rFonts w:ascii="Calibri" w:hAnsi="Calibri"/>
+          <w:b/>
+        </w:rPr>
+        <w:t>.</w:t>
+      </w:r>
+      <w:r>
+        <w:rPr>
+          <w:rFonts w:ascii="Calibri" w:hAnsi="Calibri"/>
+          <w:b/>
+        </w:rPr>
+        <w:t xml:space="preserve"> </w:t>
+      </w:r>
+      <w:r>
+        <w:rPr>
+          <w:rFonts w:ascii="Calibri" w:hAnsi="Calibri"/>
+        </w:rPr>
+        <w:t xml:space="preserve">Στυλ Αλληλεπίδρασης εφαρμογής </w:t>
+      </w:r>
+      <w:r>
+        <w:rPr>
+          <w:rFonts w:ascii="Calibri" w:hAnsi="Calibri"/>
+        </w:rPr>
+        <w:t>3………………………………………..σ.24</w:t>
+      </w:r>
+    </w:p>
+    <w:p>
+      <w:pPr>
+        <w:jc w:val="both"/>
+        <w:rPr>
+          <w:rFonts w:ascii="Calibri" w:hAnsi="Calibri"/>
+        </w:rPr>
+      </w:pPr>
+    </w:p>
+    <w:p>
+      <w:pPr>
+        <w:jc w:val="both"/>
+        <w:rPr>
+          <w:rFonts w:ascii="Calibri" w:hAnsi="Calibri"/>
+          <w:b/>
+          <w:color w:val="000000" w:themeColor="text1"/>
+        </w:rPr>
+      </w:pPr>
     </w:p>
     <w:p>
       <w:pPr>
@@ -12219,6 +12363,7 @@
           <w:rFonts w:ascii="Calibri" w:hAnsi="Calibri"/>
           <w:color w:val="000000" w:themeColor="text1"/>
         </w:rPr>
+        <w:lastRenderedPageBreak/>
         <w:t>έχουν πρόσβαση σε διάφορα πιθανολογικά</w:t>
       </w:r>
       <w:r>
@@ -12337,15 +12482,7 @@
           <w:rFonts w:ascii="Calibri" w:hAnsi="Calibri"/>
           <w:color w:val="000000" w:themeColor="text1"/>
         </w:rPr>
-        <w:t xml:space="preserve">Επίσης, η ανάλυση των δεδομένων αυτή προσφέρει την βοήθεια στην αποφυγή συγκρούσεων πλοίων και στην ενημέρωση </w:t>
-      </w:r>
-      <w:r>
-        <w:rPr>
-          <w:rFonts w:ascii="Calibri" w:hAnsi="Calibri"/>
-          <w:color w:val="000000" w:themeColor="text1"/>
-        </w:rPr>
-        <w:lastRenderedPageBreak/>
-        <w:t>των ακτοφυλάκων στον να εντοπίσουν πιο πλοίο παραβαίνει τους νόμους θαλάσσης ή παρεμβαίνει σε λάθος δρομολόγιο.</w:t>
+        <w:t>Επίσης, η ανάλυση των δεδομένων αυτή προσφέρει την βοήθεια στην αποφυγή συγκρούσεων πλοίων και στην ενημέρωση των ακτοφυλάκων στον να εντοπίσουν πιο πλοίο παραβαίνει τους νόμους θαλάσσης ή παρεμβαίνει σε λάθος δρομολόγιο.</w:t>
       </w:r>
       <w:r>
         <w:rPr>
@@ -12882,7 +13019,15 @@
           <w:rFonts w:ascii="Calibri" w:hAnsi="Calibri"/>
           <w:color w:val="000000" w:themeColor="text1"/>
         </w:rPr>
-        <w:t>το οποίο χρησιμοποιούν για να αποστείλουν τη θέση τους και άλλες πληροφορίες μαζί. Η συγκεκριμένη εφαρμογή χρησιμοποιεί ιστορικές τέτοιες θέσεις που προσεγγίζουν την αναπαράστασή τους πάνω στο χάρτη σε ψευδο-πραγματικό χρόνο και η ουσία είναι μετά την αναπαράσταση αυτή να γίνουν παρατηρήσεις και συμπεράσματα προσεγγιστικά για την ιστορική κίνηση των πλοίων</w:t>
+        <w:t xml:space="preserve">το οποίο χρησιμοποιούν για να αποστείλουν τη θέση τους και άλλες πληροφορίες μαζί. Η συγκεκριμένη εφαρμογή χρησιμοποιεί ιστορικές </w:t>
+      </w:r>
+      <w:r>
+        <w:rPr>
+          <w:rFonts w:ascii="Calibri" w:hAnsi="Calibri"/>
+          <w:color w:val="000000" w:themeColor="text1"/>
+        </w:rPr>
+        <w:lastRenderedPageBreak/>
+        <w:t>τέτοιες θέσεις που προσεγγίζουν την αναπαράστασή τους πάνω στο χάρτη σε ψευδο-πραγματικό χρόνο και η ουσία είναι μετά την αναπαράσταση αυτή να γίνουν παρατηρήσεις και συμπεράσματα προσεγγιστικά για την ιστορική κίνηση των πλοίων</w:t>
       </w:r>
       <w:r>
         <w:rPr>
@@ -12896,15 +13041,7 @@
           <w:rFonts w:ascii="Calibri" w:hAnsi="Calibri"/>
           <w:color w:val="000000" w:themeColor="text1"/>
         </w:rPr>
-        <w:t xml:space="preserve">. Επίσης έχει γίνει χρωματική αναπαράσταση των ιδίων δραστηριοτήτων πλοήγησης που βρίσκονται σε </w:t>
-      </w:r>
-      <w:r>
-        <w:rPr>
-          <w:rFonts w:ascii="Calibri" w:hAnsi="Calibri"/>
-          <w:color w:val="000000" w:themeColor="text1"/>
-        </w:rPr>
-        <w:lastRenderedPageBreak/>
-        <w:t>συνεχόμενη εμφάνιση</w:t>
+        <w:t>. Επίσης έχει γίνει χρωματική αναπαράσταση των ιδίων δραστηριοτήτων πλοήγησης που βρίσκονται σε συνεχόμενη εμφάνιση</w:t>
       </w:r>
       <w:r>
         <w:rPr>
@@ -13179,7 +13316,14 @@
         <w:rPr>
           <w:rFonts w:ascii="Calibri" w:hAnsi="Calibri"/>
         </w:rPr>
-        <w:t xml:space="preserve">της εφαρμογής η οποία στόχο έχει απλώς να διαβάζει αυτά τα δεδομένα από το αρχείο με τη συλλογή αυτών κι έπειτα να τα στέλνει στον χάρτη στο </w:t>
+        <w:t xml:space="preserve">της εφαρμογής η οποία στόχο έχει απλώς </w:t>
+      </w:r>
+      <w:r>
+        <w:rPr>
+          <w:rFonts w:ascii="Calibri" w:hAnsi="Calibri"/>
+        </w:rPr>
+        <w:lastRenderedPageBreak/>
+        <w:t xml:space="preserve">να διαβάζει αυτά τα δεδομένα από το αρχείο με τη συλλογή αυτών κι έπειτα να τα στέλνει στον χάρτη στο </w:t>
       </w:r>
       <w:r>
         <w:rPr>
@@ -13205,7 +13349,6 @@
           <w:rFonts w:ascii="Calibri" w:hAnsi="Calibri"/>
           <w:lang w:val="en-US"/>
         </w:rPr>
-        <w:lastRenderedPageBreak/>
         <w:t>backend</w:t>
       </w:r>
       <w:r>
@@ -13435,12 +13578,19 @@
         <w:rPr>
           <w:rFonts w:ascii="Calibri" w:hAnsi="Calibri" w:cs="Calibri"/>
         </w:rPr>
-        <w:t xml:space="preserve"> Επίσης, στόχος της υλοποίησης είναι και το πρακτικό κομμάτι δηλαδή η παροχή σωστών δεδομένων και τεχνικών </w:t>
+        <w:t xml:space="preserve"> Επίσης, στόχος της υλοποίησης είναι και το πρακτικό κομμάτι δηλαδή η παροχή </w:t>
       </w:r>
       <w:r>
         <w:rPr>
           <w:rFonts w:ascii="Calibri" w:hAnsi="Calibri" w:cs="Calibri"/>
         </w:rPr>
+        <w:lastRenderedPageBreak/>
+        <w:t xml:space="preserve">σωστών δεδομένων και τεχνικών </w:t>
+      </w:r>
+      <w:r>
+        <w:rPr>
+          <w:rFonts w:ascii="Calibri" w:hAnsi="Calibri" w:cs="Calibri"/>
+        </w:rPr>
         <w:t xml:space="preserve">για </w:t>
       </w:r>
       <w:r>
@@ -13506,14 +13656,7 @@
         <w:rPr>
           <w:rFonts w:ascii="Calibri" w:hAnsi="Calibri" w:cs="Calibri"/>
         </w:rPr>
-        <w:t xml:space="preserve">που είχαν </w:t>
-      </w:r>
-      <w:r>
-        <w:rPr>
-          <w:rFonts w:ascii="Calibri" w:hAnsi="Calibri" w:cs="Calibri"/>
-        </w:rPr>
-        <w:lastRenderedPageBreak/>
-        <w:t>αυτά τα πλοία σε παρελθοντικούς χρόνους για την μ</w:t>
+        <w:t>που είχαν αυτά τα πλοία σε παρελθοντικούς χρόνους για την μ</w:t>
       </w:r>
       <w:r>
         <w:rPr>
@@ -13844,6 +13987,7 @@
         <w:rPr>
           <w:rFonts w:ascii="Calibri" w:hAnsi="Calibri"/>
         </w:rPr>
+        <w:lastRenderedPageBreak/>
         <w:t>Στο κεφάλαιο 6 παραθέτο</w:t>
       </w:r>
       <w:r>
@@ -13899,7 +14043,6 @@
           <w:sz w:val="144"/>
           <w:szCs w:val="144"/>
         </w:rPr>
-        <w:lastRenderedPageBreak/>
         <w:drawing>
           <wp:anchor distT="0" distB="0" distL="114300" distR="114300" simplePos="0" relativeHeight="251664384" behindDoc="0" locked="0" layoutInCell="1" allowOverlap="1">
             <wp:simplePos x="0" y="0"/>
@@ -14517,7 +14660,15 @@
           <w:rFonts w:ascii="Calibri" w:hAnsi="Calibri"/>
           <w:color w:val="000000" w:themeColor="text1"/>
         </w:rPr>
-        <w:t>. Π.χ. αν κάποιος κάνει κλικ σε μια ιστοσελίδα και η ενέργεια που θα γίνει του φέρει πίσω κάποια αποτελέσματα πόσο γρήγορα αυτά τα αποτελέσματα θα επιστραφούν ? χωρίς αυτό το μέτρο της απόδοσης στην επιστροφή δεδομένων η εμπειρία χρήστη μειώνεται και η ποιότητα της εφαρμογής είναι σε ρίσκο!</w:t>
+        <w:t xml:space="preserve">. Π.χ. αν κάποιος κάνει κλικ σε μια ιστοσελίδα και η ενέργεια που θα γίνει του φέρει πίσω κάποια αποτελέσματα πόσο γρήγορα αυτά τα αποτελέσματα θα επιστραφούν ? χωρίς αυτό το μέτρο της απόδοσης στην επιστροφή </w:t>
+      </w:r>
+      <w:r>
+        <w:rPr>
+          <w:rFonts w:ascii="Calibri" w:hAnsi="Calibri"/>
+          <w:color w:val="000000" w:themeColor="text1"/>
+        </w:rPr>
+        <w:lastRenderedPageBreak/>
+        <w:t>δεδομένων η εμπειρία χρήστη μειώνεται και η ποιότητα της εφαρμογής είναι σε ρίσκο!</w:t>
       </w:r>
       <w:r>
         <w:rPr>
@@ -15121,7 +15272,15 @@
           <w:rFonts w:ascii="Calibri" w:hAnsi="Calibri"/>
           <w:color w:val="000000" w:themeColor="text1"/>
         </w:rPr>
-        <w:t xml:space="preserve"> που στην δική μας περίπτωση αυτές οι ανάγκες θα μπορούσαν να προσδιοριστούν ως η προδιαγραφή υπάρξεως μιας μνήμης </w:t>
+        <w:t xml:space="preserve"> που στην δική μας περίπτωση αυτές </w:t>
+      </w:r>
+      <w:r>
+        <w:rPr>
+          <w:rFonts w:ascii="Calibri" w:hAnsi="Calibri"/>
+          <w:color w:val="000000" w:themeColor="text1"/>
+        </w:rPr>
+        <w:lastRenderedPageBreak/>
+        <w:t xml:space="preserve">οι ανάγκες θα μπορούσαν να προσδιοριστούν ως η προδιαγραφή υπάρξεως μιας μνήμης </w:t>
       </w:r>
       <w:r>
         <w:rPr>
@@ -15275,15 +15434,7 @@
           <w:rFonts w:ascii="Calibri" w:hAnsi="Calibri"/>
           <w:color w:val="000000" w:themeColor="text1"/>
         </w:rPr>
-        <w:t xml:space="preserve">Από άποψη λογισμικού πρέπει να </w:t>
-      </w:r>
-      <w:r>
-        <w:rPr>
-          <w:rFonts w:ascii="Calibri" w:hAnsi="Calibri"/>
-          <w:color w:val="000000" w:themeColor="text1"/>
-        </w:rPr>
-        <w:lastRenderedPageBreak/>
-        <w:t>έχουμε σίγουρα έναν περιηγητή της επιλογής μας ώστε να δούμε εκεί το τελικό προϊόν πως εκτελείται.</w:t>
+        <w:t>Από άποψη λογισμικού πρέπει να έχουμε σίγουρα έναν περιηγητή της επιλογής μας ώστε να δούμε εκεί το τελικό προϊόν πως εκτελείται.</w:t>
       </w:r>
     </w:p>
     <w:p>
@@ -15939,7 +16090,6 @@
           <w:color w:val="000000" w:themeColor="text1"/>
           <w:u w:val="single"/>
         </w:rPr>
-        <w:lastRenderedPageBreak/>
         <w:t>Δυνατότητα Υποστήριξης</w:t>
       </w:r>
       <w:r>
@@ -16835,7 +16985,6 @@
         <w:rPr>
           <w:rFonts w:ascii="Calibri" w:hAnsi="Calibri"/>
         </w:rPr>
-        <w:lastRenderedPageBreak/>
         <w:t xml:space="preserve">Στο παραπάνω </w:t>
       </w:r>
       <w:r>
@@ -17887,6 +18036,7 @@
                 <w:rFonts w:ascii="Calibri" w:hAnsi="Calibri"/>
                 <w:color w:val="000000" w:themeColor="text1"/>
               </w:rPr>
+              <w:lastRenderedPageBreak/>
               <w:t xml:space="preserve">Χρήστες με δυνατότητα </w:t>
             </w:r>
             <w:r>
@@ -18901,7 +19051,15 @@
           <w:rFonts w:asciiTheme="minorHAnsi" w:hAnsiTheme="minorHAnsi" w:cstheme="minorHAnsi"/>
           <w:color w:val="000000" w:themeColor="text1"/>
         </w:rPr>
-        <w:t xml:space="preserve"> ειδικό κουμπί σε παραπέμπει στο άλλο συστατικό της εφαρμογής</w:t>
+        <w:t xml:space="preserve"> ειδικό κουμπί σε παραπέμπει στο άλλο συστατικό της </w:t>
+      </w:r>
+      <w:r>
+        <w:rPr>
+          <w:rFonts w:asciiTheme="minorHAnsi" w:hAnsiTheme="minorHAnsi" w:cstheme="minorHAnsi"/>
+          <w:color w:val="000000" w:themeColor="text1"/>
+        </w:rPr>
+        <w:lastRenderedPageBreak/>
+        <w:t>εφαρμογής</w:t>
       </w:r>
       <w:r>
         <w:rPr>
@@ -18995,7 +19153,6 @@
           <w:color w:val="000000" w:themeColor="text1"/>
           <w:lang w:val="en-US"/>
         </w:rPr>
-        <w:lastRenderedPageBreak/>
         <w:t>MainScreen</w:t>
       </w:r>
       <w:r>
@@ -19671,6 +19828,7 @@
           <w:color w:val="000000" w:themeColor="text1"/>
           <w:lang w:val="en-US"/>
         </w:rPr>
+        <w:lastRenderedPageBreak/>
         <w:t>TheMap</w:t>
       </w:r>
       <w:r>
@@ -19841,15 +19999,7 @@
           <w:rFonts w:asciiTheme="minorHAnsi" w:hAnsiTheme="minorHAnsi" w:cstheme="minorHAnsi"/>
           <w:color w:val="000000" w:themeColor="text1"/>
         </w:rPr>
-        <w:t xml:space="preserve">, </w:t>
-      </w:r>
-      <w:r>
-        <w:rPr>
-          <w:rFonts w:asciiTheme="minorHAnsi" w:hAnsiTheme="minorHAnsi" w:cstheme="minorHAnsi"/>
-          <w:color w:val="000000" w:themeColor="text1"/>
-        </w:rPr>
-        <w:lastRenderedPageBreak/>
-        <w:t>όπως για τον ίδιο λόγο λαμβάνουν και τα υπόλοιπα συστατικά μέρη την ίδια πληροφορία!</w:t>
+        <w:t>, όπως για τον ίδιο λόγο λαμβάνουν και τα υπόλοιπα συστατικά μέρη την ίδια πληροφορία!</w:t>
       </w:r>
     </w:p>
     <w:p>
@@ -20562,7 +20712,6 @@
           <w:rFonts w:ascii="Calibri" w:hAnsi="Calibri"/>
           <w:b/>
           <w:color w:val="000000" w:themeColor="text1"/>
-          <w:lang w:val="en-US"/>
         </w:rPr>
       </w:pPr>
     </w:p>
@@ -26958,7 +27107,15 @@
                 <w:rFonts w:ascii="Calibri" w:hAnsi="Calibri"/>
                 <w:color w:val="365F91"/>
               </w:rPr>
-              <w:t>(Visual Paradigm, n.d.)</w:t>
+              <w:t xml:space="preserve">(Visual </w:t>
+            </w:r>
+            <w:r>
+              <w:rPr>
+                <w:rFonts w:ascii="Calibri" w:hAnsi="Calibri"/>
+                <w:color w:val="365F91"/>
+              </w:rPr>
+              <w:lastRenderedPageBreak/>
+              <w:t>Paradigm, n.d.)</w:t>
             </w:r>
             <w:r>
               <w:rPr>
@@ -27056,7 +27213,6 @@
           <w:rFonts w:ascii="Calibri" w:hAnsi="Calibri"/>
           <w:b/>
           <w:color w:val="000000" w:themeColor="text1"/>
-          <w:lang w:val="en-US"/>
         </w:rPr>
       </w:pPr>
       <w:r>
@@ -27066,7 +27222,6 @@
           <w:noProof/>
           <w:color w:val="000000" w:themeColor="text1"/>
         </w:rPr>
-        <w:lastRenderedPageBreak/>
         <w:drawing>
           <wp:anchor distT="0" distB="0" distL="114300" distR="114300" simplePos="0" relativeHeight="251668480" behindDoc="0" locked="0" layoutInCell="1" allowOverlap="1">
             <wp:simplePos x="0" y="0"/>
@@ -27120,7 +27275,6 @@
           <w:rFonts w:ascii="Calibri" w:hAnsi="Calibri"/>
           <w:b/>
           <w:color w:val="000000" w:themeColor="text1"/>
-          <w:lang w:val="en-US"/>
         </w:rPr>
       </w:pPr>
     </w:p>
@@ -27132,7 +27286,6 @@
           <w:rFonts w:ascii="Calibri" w:hAnsi="Calibri"/>
           <w:b/>
           <w:color w:val="000000" w:themeColor="text1"/>
-          <w:lang w:val="en-US"/>
         </w:rPr>
       </w:pPr>
     </w:p>
@@ -27144,7 +27297,6 @@
           <w:rFonts w:ascii="Calibri" w:hAnsi="Calibri"/>
           <w:b/>
           <w:color w:val="000000" w:themeColor="text1"/>
-          <w:lang w:val="en-US"/>
         </w:rPr>
       </w:pPr>
     </w:p>
@@ -27156,7 +27308,6 @@
           <w:rFonts w:ascii="Calibri" w:hAnsi="Calibri"/>
           <w:b/>
           <w:color w:val="000000" w:themeColor="text1"/>
-          <w:lang w:val="en-US"/>
         </w:rPr>
       </w:pPr>
     </w:p>
@@ -27168,7 +27319,6 @@
           <w:rFonts w:ascii="Calibri" w:hAnsi="Calibri"/>
           <w:b/>
           <w:color w:val="000000" w:themeColor="text1"/>
-          <w:lang w:val="en-US"/>
         </w:rPr>
       </w:pPr>
     </w:p>
@@ -27180,7 +27330,6 @@
           <w:rFonts w:ascii="Calibri" w:hAnsi="Calibri"/>
           <w:b/>
           <w:color w:val="000000" w:themeColor="text1"/>
-          <w:lang w:val="en-US"/>
         </w:rPr>
       </w:pPr>
     </w:p>
@@ -27192,7 +27341,6 @@
           <w:rFonts w:ascii="Calibri" w:hAnsi="Calibri"/>
           <w:b/>
           <w:color w:val="000000" w:themeColor="text1"/>
-          <w:lang w:val="en-US"/>
         </w:rPr>
       </w:pPr>
     </w:p>
@@ -27204,7 +27352,6 @@
           <w:rFonts w:ascii="Calibri" w:hAnsi="Calibri"/>
           <w:b/>
           <w:color w:val="000000" w:themeColor="text1"/>
-          <w:lang w:val="en-US"/>
         </w:rPr>
       </w:pPr>
     </w:p>
@@ -27216,7 +27363,6 @@
           <w:rFonts w:ascii="Calibri" w:hAnsi="Calibri"/>
           <w:b/>
           <w:color w:val="000000" w:themeColor="text1"/>
-          <w:lang w:val="en-US"/>
         </w:rPr>
       </w:pPr>
     </w:p>
@@ -27261,7 +27407,6 @@
           <w:rFonts w:ascii="Calibri" w:hAnsi="Calibri"/>
           <w:b/>
           <w:color w:val="000000" w:themeColor="text1"/>
-          <w:lang w:val="en-US"/>
         </w:rPr>
       </w:pPr>
       <w:bookmarkStart w:id="23" w:name="στυλαλληλεπίδρασης"/>
@@ -27275,7 +27420,6 @@
           <w:rFonts w:ascii="Calibri" w:hAnsi="Calibri"/>
           <w:b/>
           <w:color w:val="000000" w:themeColor="text1"/>
-          <w:lang w:val="en-US"/>
         </w:rPr>
       </w:pPr>
     </w:p>
@@ -27287,7 +27431,6 @@
           <w:rFonts w:ascii="Calibri" w:hAnsi="Calibri"/>
           <w:b/>
           <w:color w:val="000000" w:themeColor="text1"/>
-          <w:lang w:val="en-US"/>
         </w:rPr>
       </w:pPr>
       <w:r>
@@ -27301,30 +27444,12 @@
         <w:rPr>
           <w:rFonts w:ascii="Calibri" w:hAnsi="Calibri"/>
           <w:b/>
-          <w:lang w:val="en-US"/>
-        </w:rPr>
-        <w:t>.</w:t>
-      </w:r>
-      <w:r>
-        <w:rPr>
-          <w:rFonts w:ascii="Calibri" w:hAnsi="Calibri"/>
-          <w:b/>
-          <w:lang w:val="en-US"/>
-        </w:rPr>
-        <w:t>3</w:t>
-      </w:r>
-      <w:r>
-        <w:rPr>
-          <w:rFonts w:ascii="Calibri" w:hAnsi="Calibri"/>
-          <w:b/>
-          <w:lang w:val="en-US"/>
-        </w:rPr>
-        <w:t>.</w:t>
-      </w:r>
-      <w:r>
-        <w:rPr>
-          <w:rFonts w:ascii="Calibri" w:hAnsi="Calibri"/>
-          <w:lang w:val="en-US"/>
+        </w:rPr>
+        <w:t>.3.</w:t>
+      </w:r>
+      <w:r>
+        <w:rPr>
+          <w:rFonts w:ascii="Calibri" w:hAnsi="Calibri"/>
         </w:rPr>
         <w:t xml:space="preserve"> </w:t>
       </w:r>
@@ -27338,7 +27463,6 @@
       <w:r>
         <w:rPr>
           <w:rFonts w:ascii="Calibri" w:hAnsi="Calibri"/>
-          <w:lang w:val="en-US"/>
         </w:rPr>
         <w:t xml:space="preserve"> </w:t>
       </w:r>
@@ -27358,7 +27482,6 @@
           <w:rFonts w:ascii="Calibri" w:hAnsi="Calibri"/>
           <w:b/>
           <w:color w:val="000000" w:themeColor="text1"/>
-          <w:lang w:val="en-US"/>
         </w:rPr>
       </w:pPr>
     </w:p>
@@ -27723,7 +27846,6 @@
         <w:rPr>
           <w:rFonts w:ascii="Calibri" w:hAnsi="Calibri"/>
           <w:b/>
-          <w:lang w:val="en-US"/>
         </w:rPr>
       </w:pPr>
     </w:p>
@@ -27734,7 +27856,6 @@
         <w:rPr>
           <w:rFonts w:ascii="Calibri" w:hAnsi="Calibri"/>
           <w:b/>
-          <w:lang w:val="en-US"/>
         </w:rPr>
       </w:pPr>
     </w:p>
@@ -27798,91 +27919,20 @@
           <w:b/>
         </w:rPr>
       </w:pPr>
-    </w:p>
-    <w:p>
-      <w:pPr>
-        <w:ind w:left="720"/>
-        <w:jc w:val="both"/>
-        <w:rPr>
-          <w:rFonts w:ascii="Calibri" w:hAnsi="Calibri"/>
-          <w:b/>
-        </w:rPr>
-      </w:pPr>
-    </w:p>
-    <w:p>
-      <w:pPr>
-        <w:ind w:left="720"/>
-        <w:jc w:val="both"/>
-        <w:rPr>
-          <w:rFonts w:ascii="Calibri" w:hAnsi="Calibri"/>
-          <w:b/>
-        </w:rPr>
-      </w:pPr>
-    </w:p>
-    <w:p>
-      <w:pPr>
-        <w:ind w:left="720"/>
-        <w:jc w:val="both"/>
-        <w:rPr>
-          <w:rFonts w:ascii="Calibri" w:hAnsi="Calibri"/>
-          <w:b/>
-        </w:rPr>
-      </w:pPr>
-    </w:p>
-    <w:p>
-      <w:pPr>
-        <w:ind w:left="720"/>
-        <w:jc w:val="both"/>
-        <w:rPr>
-          <w:rFonts w:ascii="Calibri" w:hAnsi="Calibri"/>
-          <w:b/>
-        </w:rPr>
-      </w:pPr>
-    </w:p>
-    <w:p>
-      <w:pPr>
-        <w:ind w:left="720"/>
-        <w:jc w:val="both"/>
-        <w:rPr>
-          <w:rFonts w:ascii="Calibri" w:hAnsi="Calibri"/>
-          <w:b/>
-        </w:rPr>
-      </w:pPr>
-    </w:p>
-    <w:p>
-      <w:pPr>
-        <w:ind w:left="720"/>
-        <w:jc w:val="both"/>
-        <w:rPr>
-          <w:rFonts w:ascii="Calibri" w:hAnsi="Calibri"/>
-          <w:b/>
-        </w:rPr>
-      </w:pPr>
-    </w:p>
-    <w:p>
-      <w:pPr>
-        <w:ind w:left="720"/>
-        <w:jc w:val="both"/>
-        <w:rPr>
-          <w:rFonts w:ascii="Calibri" w:hAnsi="Calibri"/>
-          <w:b/>
-        </w:rPr>
-      </w:pPr>
       <w:r>
         <w:rPr>
           <w:rFonts w:ascii="Calibri" w:hAnsi="Calibri"/>
           <w:b/>
           <w:noProof/>
         </w:rPr>
-        <w:lastRenderedPageBreak/>
         <w:drawing>
           <wp:anchor distT="0" distB="0" distL="114300" distR="114300" simplePos="0" relativeHeight="251669504" behindDoc="0" locked="0" layoutInCell="1" allowOverlap="1">
             <wp:simplePos x="0" y="0"/>
             <wp:positionH relativeFrom="column">
-              <wp:posOffset>-762000</wp:posOffset>
+              <wp:posOffset>-723900</wp:posOffset>
             </wp:positionH>
             <wp:positionV relativeFrom="paragraph">
-              <wp:posOffset>-428625</wp:posOffset>
+              <wp:posOffset>113665</wp:posOffset>
             </wp:positionV>
             <wp:extent cx="6953250" cy="3362325"/>
             <wp:effectExtent l="19050" t="0" r="0" b="0"/>
@@ -28086,6 +28136,110 @@
         <w:jc w:val="both"/>
         <w:rPr>
           <w:rFonts w:ascii="Calibri" w:hAnsi="Calibri"/>
+          <w:b/>
+        </w:rPr>
+      </w:pPr>
+    </w:p>
+    <w:p>
+      <w:pPr>
+        <w:ind w:left="720"/>
+        <w:jc w:val="both"/>
+        <w:rPr>
+          <w:rFonts w:ascii="Calibri" w:hAnsi="Calibri"/>
+          <w:b/>
+        </w:rPr>
+      </w:pPr>
+    </w:p>
+    <w:p>
+      <w:pPr>
+        <w:ind w:left="720"/>
+        <w:jc w:val="both"/>
+        <w:rPr>
+          <w:rFonts w:ascii="Calibri" w:hAnsi="Calibri"/>
+          <w:b/>
+        </w:rPr>
+      </w:pPr>
+    </w:p>
+    <w:p>
+      <w:pPr>
+        <w:ind w:left="1440" w:firstLine="720"/>
+        <w:jc w:val="both"/>
+        <w:rPr>
+          <w:rFonts w:ascii="Calibri" w:hAnsi="Calibri"/>
+          <w:b/>
+        </w:rPr>
+      </w:pPr>
+      <w:r>
+        <w:rPr>
+          <w:rFonts w:ascii="Calibri" w:hAnsi="Calibri"/>
+          <w:b/>
+        </w:rPr>
+        <w:t>Εικ.</w:t>
+      </w:r>
+      <w:r>
+        <w:rPr>
+          <w:rFonts w:ascii="Calibri" w:hAnsi="Calibri"/>
+          <w:b/>
+        </w:rPr>
+        <w:t>4</w:t>
+      </w:r>
+      <w:r>
+        <w:rPr>
+          <w:rFonts w:ascii="Calibri" w:hAnsi="Calibri"/>
+          <w:b/>
+        </w:rPr>
+        <w:t>.</w:t>
+      </w:r>
+      <w:r>
+        <w:rPr>
+          <w:rFonts w:ascii="Calibri" w:hAnsi="Calibri"/>
+          <w:b/>
+        </w:rPr>
+        <w:t xml:space="preserve"> </w:t>
+      </w:r>
+      <w:r>
+        <w:rPr>
+          <w:rFonts w:ascii="Calibri" w:hAnsi="Calibri"/>
+        </w:rPr>
+        <w:t>Στυλ Αλληλεπίδρασης εφαρμογής 1</w:t>
+      </w:r>
+    </w:p>
+    <w:p>
+      <w:pPr>
+        <w:ind w:left="720"/>
+        <w:jc w:val="both"/>
+        <w:rPr>
+          <w:rFonts w:ascii="Calibri" w:hAnsi="Calibri"/>
+          <w:b/>
+        </w:rPr>
+      </w:pPr>
+    </w:p>
+    <w:p>
+      <w:pPr>
+        <w:ind w:left="720"/>
+        <w:jc w:val="both"/>
+        <w:rPr>
+          <w:rFonts w:ascii="Calibri" w:hAnsi="Calibri"/>
+          <w:b/>
+        </w:rPr>
+      </w:pPr>
+    </w:p>
+    <w:p>
+      <w:pPr>
+        <w:ind w:left="720"/>
+        <w:jc w:val="both"/>
+        <w:rPr>
+          <w:rFonts w:ascii="Calibri" w:hAnsi="Calibri"/>
+          <w:b/>
+        </w:rPr>
+      </w:pPr>
+    </w:p>
+    <w:p>
+      <w:pPr>
+        <w:ind w:left="720"/>
+        <w:jc w:val="both"/>
+        <w:rPr>
+          <w:rFonts w:ascii="Calibri" w:hAnsi="Calibri"/>
         </w:rPr>
       </w:pPr>
       <w:r>
@@ -28130,7 +28284,14 @@
         <w:rPr>
           <w:rFonts w:ascii="Calibri" w:hAnsi="Calibri"/>
         </w:rPr>
-        <w:t xml:space="preserve">να εμφανίζεται στον χάρτη. Τέλος ο χρήστης μπορεί να δοκιμάσει να κάνει ζουμ μέσα ή έξω από τον χάρτη </w:t>
+        <w:t xml:space="preserve">να </w:t>
+      </w:r>
+      <w:r>
+        <w:rPr>
+          <w:rFonts w:ascii="Calibri" w:hAnsi="Calibri"/>
+        </w:rPr>
+        <w:lastRenderedPageBreak/>
+        <w:t xml:space="preserve">εμφανίζεται στον χάρτη. Τέλος ο χρήστης μπορεί να δοκιμάσει να κάνει ζουμ μέσα ή έξω από τον χάρτη </w:t>
       </w:r>
       <w:r>
         <w:rPr>
@@ -28158,73 +28319,12 @@
           <w:b/>
         </w:rPr>
       </w:pPr>
-    </w:p>
-    <w:p>
-      <w:pPr>
-        <w:ind w:left="720"/>
-        <w:jc w:val="both"/>
-        <w:rPr>
-          <w:rFonts w:ascii="Calibri" w:hAnsi="Calibri"/>
-          <w:b/>
-        </w:rPr>
-      </w:pPr>
-    </w:p>
-    <w:p>
-      <w:pPr>
-        <w:ind w:left="720"/>
-        <w:jc w:val="both"/>
-        <w:rPr>
-          <w:rFonts w:ascii="Calibri" w:hAnsi="Calibri"/>
-          <w:b/>
-        </w:rPr>
-      </w:pPr>
-    </w:p>
-    <w:p>
-      <w:pPr>
-        <w:ind w:left="720"/>
-        <w:jc w:val="both"/>
-        <w:rPr>
-          <w:rFonts w:ascii="Calibri" w:hAnsi="Calibri"/>
-          <w:b/>
-        </w:rPr>
-      </w:pPr>
-    </w:p>
-    <w:p>
-      <w:pPr>
-        <w:ind w:left="720"/>
-        <w:jc w:val="both"/>
-        <w:rPr>
-          <w:rFonts w:ascii="Calibri" w:hAnsi="Calibri"/>
-          <w:b/>
-        </w:rPr>
-      </w:pPr>
-    </w:p>
-    <w:p>
-      <w:pPr>
-        <w:ind w:left="720"/>
-        <w:jc w:val="both"/>
-        <w:rPr>
-          <w:rFonts w:ascii="Calibri" w:hAnsi="Calibri"/>
-          <w:b/>
-        </w:rPr>
-      </w:pPr>
-    </w:p>
-    <w:p>
-      <w:pPr>
-        <w:ind w:left="720"/>
-        <w:jc w:val="both"/>
-        <w:rPr>
-          <w:rFonts w:ascii="Calibri" w:hAnsi="Calibri"/>
-          <w:b/>
-        </w:rPr>
-      </w:pPr>
       <w:r>
         <w:rPr>
           <w:rFonts w:ascii="Calibri" w:hAnsi="Calibri"/>
           <w:b/>
           <w:noProof/>
         </w:rPr>
-        <w:lastRenderedPageBreak/>
         <w:drawing>
           <wp:anchor distT="0" distB="0" distL="114300" distR="114300" simplePos="0" relativeHeight="251670528" behindDoc="0" locked="0" layoutInCell="1" allowOverlap="1">
             <wp:simplePos x="0" y="0"/>
@@ -28232,7 +28332,7 @@
               <wp:posOffset>-762000</wp:posOffset>
             </wp:positionH>
             <wp:positionV relativeFrom="paragraph">
-              <wp:posOffset>-476250</wp:posOffset>
+              <wp:posOffset>80010</wp:posOffset>
             </wp:positionV>
             <wp:extent cx="6946265" cy="3324225"/>
             <wp:effectExtent l="19050" t="0" r="6985" b="0"/>
@@ -28429,6 +28529,106 @@
           <w:b/>
         </w:rPr>
       </w:pPr>
+    </w:p>
+    <w:p>
+      <w:pPr>
+        <w:ind w:left="720"/>
+        <w:jc w:val="both"/>
+        <w:rPr>
+          <w:rFonts w:ascii="Calibri" w:hAnsi="Calibri"/>
+          <w:b/>
+        </w:rPr>
+      </w:pPr>
+    </w:p>
+    <w:p>
+      <w:pPr>
+        <w:ind w:left="720"/>
+        <w:jc w:val="both"/>
+        <w:rPr>
+          <w:rFonts w:ascii="Calibri" w:hAnsi="Calibri"/>
+          <w:b/>
+        </w:rPr>
+      </w:pPr>
+    </w:p>
+    <w:p>
+      <w:pPr>
+        <w:ind w:left="720"/>
+        <w:jc w:val="both"/>
+        <w:rPr>
+          <w:rFonts w:ascii="Calibri" w:hAnsi="Calibri"/>
+          <w:b/>
+        </w:rPr>
+      </w:pPr>
+    </w:p>
+    <w:p>
+      <w:pPr>
+        <w:ind w:left="720"/>
+        <w:jc w:val="both"/>
+        <w:rPr>
+          <w:rFonts w:ascii="Calibri" w:hAnsi="Calibri"/>
+          <w:b/>
+        </w:rPr>
+      </w:pPr>
+    </w:p>
+    <w:p>
+      <w:pPr>
+        <w:ind w:left="720"/>
+        <w:jc w:val="both"/>
+        <w:rPr>
+          <w:rFonts w:ascii="Calibri" w:hAnsi="Calibri"/>
+          <w:b/>
+        </w:rPr>
+      </w:pPr>
+    </w:p>
+    <w:p>
+      <w:pPr>
+        <w:ind w:left="720"/>
+        <w:jc w:val="both"/>
+        <w:rPr>
+          <w:rFonts w:ascii="Calibri" w:hAnsi="Calibri"/>
+          <w:b/>
+        </w:rPr>
+      </w:pPr>
+      <w:r>
+        <w:rPr>
+          <w:rFonts w:ascii="Calibri" w:hAnsi="Calibri"/>
+          <w:b/>
+        </w:rPr>
+        <w:t>Εικ.</w:t>
+      </w:r>
+      <w:r>
+        <w:rPr>
+          <w:rFonts w:ascii="Calibri" w:hAnsi="Calibri"/>
+          <w:b/>
+        </w:rPr>
+        <w:t>5</w:t>
+      </w:r>
+      <w:r>
+        <w:rPr>
+          <w:rFonts w:ascii="Calibri" w:hAnsi="Calibri"/>
+          <w:b/>
+        </w:rPr>
+        <w:t>.</w:t>
+      </w:r>
+      <w:r>
+        <w:rPr>
+          <w:rFonts w:ascii="Calibri" w:hAnsi="Calibri"/>
+          <w:b/>
+        </w:rPr>
+        <w:t xml:space="preserve"> </w:t>
+      </w:r>
+      <w:r>
+        <w:rPr>
+          <w:rFonts w:ascii="Calibri" w:hAnsi="Calibri"/>
+        </w:rPr>
+        <w:t xml:space="preserve">Στυλ Αλληλεπίδρασης εφαρμογής </w:t>
+      </w:r>
+      <w:r>
+        <w:rPr>
+          <w:rFonts w:ascii="Calibri" w:hAnsi="Calibri"/>
+        </w:rPr>
+        <w:t>2</w:t>
+      </w:r>
     </w:p>
     <w:p>
       <w:pPr>
@@ -28708,6 +28908,46 @@
           <w:color w:val="000000"/>
         </w:rPr>
       </w:pPr>
+      <w:r>
+        <w:rPr>
+          <w:rFonts w:ascii="Calibri" w:hAnsi="Calibri"/>
+          <w:b/>
+        </w:rPr>
+        <w:t>Εικ.</w:t>
+      </w:r>
+      <w:r>
+        <w:rPr>
+          <w:rFonts w:ascii="Calibri" w:hAnsi="Calibri"/>
+          <w:b/>
+        </w:rPr>
+        <w:t>6</w:t>
+      </w:r>
+      <w:r>
+        <w:rPr>
+          <w:rFonts w:ascii="Calibri" w:hAnsi="Calibri"/>
+          <w:b/>
+        </w:rPr>
+        <w:t>.</w:t>
+      </w:r>
+      <w:r>
+        <w:rPr>
+          <w:rFonts w:ascii="Calibri" w:hAnsi="Calibri"/>
+          <w:b/>
+        </w:rPr>
+        <w:t xml:space="preserve"> </w:t>
+      </w:r>
+      <w:r>
+        <w:rPr>
+          <w:rFonts w:ascii="Calibri" w:hAnsi="Calibri"/>
+        </w:rPr>
+        <w:t xml:space="preserve">Στυλ Αλληλεπίδρασης εφαρμογής </w:t>
+      </w:r>
+      <w:r>
+        <w:rPr>
+          <w:rFonts w:ascii="Calibri" w:hAnsi="Calibri"/>
+        </w:rPr>
+        <w:t>3</w:t>
+      </w:r>
     </w:p>
     <w:p>
       <w:pPr>
@@ -30083,6 +30323,7 @@
           <w:color w:val="000000" w:themeColor="text1"/>
           <w:lang w:val="en-US"/>
         </w:rPr>
+        <w:lastRenderedPageBreak/>
         <w:fldChar w:fldCharType="begin"/>
       </w:r>
       <w:r>
@@ -32486,7 +32727,7 @@
             <w:rPr>
               <w:noProof/>
             </w:rPr>
-            <w:t>27</w:t>
+            <w:t>28</w:t>
           </w:r>
         </w:fldSimple>
       </w:p>

</xml_diff>

<commit_message>
updated doc with contents ordered
</commit_message>
<xml_diff>
--- a/CharaBoulougari.docx
+++ b/CharaBoulougari.docx
@@ -2540,6 +2540,7 @@
           <w:color w:val="000000" w:themeColor="text1"/>
           <w:sz w:val="18"/>
           <w:szCs w:val="18"/>
+          <w:lang w:val="en-US"/>
         </w:rPr>
       </w:pPr>
       <w:hyperlink w:anchor="αντικειμενο" w:history="1">
@@ -2574,19 +2575,29 @@
             <w:szCs w:val="18"/>
             <w:u w:val="none"/>
           </w:rPr>
-          <w:t>…………………………………………………………………………………………………..12</w:t>
+          <w:t>…………………………………………………………………………………………………..1</w:t>
         </w:r>
       </w:hyperlink>
-    </w:p>
-    <w:p>
-      <w:pPr>
-        <w:ind w:left="2160" w:hanging="1020"/>
-        <w:jc w:val="both"/>
-        <w:rPr>
-          <w:rFonts w:ascii="Calibri" w:hAnsi="Calibri"/>
-          <w:color w:val="000000" w:themeColor="text1"/>
+      <w:r>
+        <w:rPr>
+          <w:rFonts w:asciiTheme="minorHAnsi" w:hAnsiTheme="minorHAnsi" w:cstheme="minorHAnsi"/>
           <w:sz w:val="18"/>
           <w:szCs w:val="18"/>
+          <w:lang w:val="en-US"/>
+        </w:rPr>
+        <w:t>3</w:t>
+      </w:r>
+    </w:p>
+    <w:p>
+      <w:pPr>
+        <w:ind w:left="2160" w:hanging="1020"/>
+        <w:jc w:val="both"/>
+        <w:rPr>
+          <w:rFonts w:ascii="Calibri" w:hAnsi="Calibri"/>
+          <w:color w:val="000000" w:themeColor="text1"/>
+          <w:sz w:val="18"/>
+          <w:szCs w:val="18"/>
+          <w:lang w:val="en-US"/>
         </w:rPr>
       </w:pPr>
       <w:hyperlink w:anchor="ορισμος" w:history="1">
@@ -2599,9 +2610,18 @@
             <w:szCs w:val="18"/>
             <w:u w:val="none"/>
           </w:rPr>
-          <w:t>1.2.1       Ορισμός προβλήματος…………………….............................................................................12</w:t>
+          <w:t>1.2.1       Ορισμός προβλήματος…………………….............................................................................1</w:t>
         </w:r>
       </w:hyperlink>
+      <w:r>
+        <w:rPr>
+          <w:rFonts w:asciiTheme="minorHAnsi" w:hAnsiTheme="minorHAnsi" w:cstheme="minorHAnsi"/>
+          <w:sz w:val="18"/>
+          <w:szCs w:val="18"/>
+          <w:lang w:val="en-US"/>
+        </w:rPr>
+        <w:t>3</w:t>
+      </w:r>
     </w:p>
     <w:p>
       <w:pPr>
@@ -2722,9 +2742,17 @@
             <w:szCs w:val="18"/>
             <w:u w:val="none"/>
           </w:rPr>
-          <w:t>1.3       Οργάνωση κειμένου……………………………………………………………………………………………………..……….15</w:t>
+          <w:t>1.3       Οργάνωση κειμένου……………………………………………………………………………………………………..……….1</w:t>
         </w:r>
       </w:hyperlink>
+      <w:r>
+        <w:rPr>
+          <w:rFonts w:asciiTheme="minorHAnsi" w:hAnsiTheme="minorHAnsi" w:cstheme="minorHAnsi"/>
+          <w:sz w:val="18"/>
+          <w:szCs w:val="18"/>
+        </w:rPr>
+        <w:t>6</w:t>
+      </w:r>
     </w:p>
     <w:p>
       <w:pPr>
@@ -2784,9 +2812,18 @@
             <w:szCs w:val="18"/>
             <w:u w:val="none"/>
           </w:rPr>
-          <w:t>………………………………………………..…….16</w:t>
+          <w:t>………………………………………………..…….1</w:t>
         </w:r>
       </w:hyperlink>
+      <w:r>
+        <w:rPr>
+          <w:rFonts w:asciiTheme="minorHAnsi" w:hAnsiTheme="minorHAnsi" w:cstheme="minorHAnsi"/>
+          <w:b/>
+          <w:sz w:val="18"/>
+          <w:szCs w:val="18"/>
+        </w:rPr>
+        <w:t>7</w:t>
+      </w:r>
     </w:p>
     <w:p>
       <w:pPr>
@@ -2853,9 +2890,17 @@
             <w:szCs w:val="18"/>
             <w:u w:val="none"/>
           </w:rPr>
-          <w:t>…………………………………………………………………………………...16</w:t>
+          <w:t>…………………………………………………………………………………...1</w:t>
         </w:r>
       </w:hyperlink>
+      <w:r>
+        <w:rPr>
+          <w:rFonts w:asciiTheme="minorHAnsi" w:hAnsiTheme="minorHAnsi" w:cstheme="minorHAnsi"/>
+          <w:sz w:val="18"/>
+          <w:szCs w:val="18"/>
+        </w:rPr>
+        <w:t>7</w:t>
+      </w:r>
       <w:r>
         <w:rPr>
           <w:rFonts w:ascii="Calibri" w:hAnsi="Calibri"/>
@@ -2931,9 +2976,17 @@
             <w:szCs w:val="18"/>
             <w:u w:val="none"/>
           </w:rPr>
-          <w:t>…………………………………………………………..…………………….16</w:t>
+          <w:t>…………………………………………………………..…………………….1</w:t>
         </w:r>
       </w:hyperlink>
+      <w:r>
+        <w:rPr>
+          <w:rFonts w:asciiTheme="minorHAnsi" w:hAnsiTheme="minorHAnsi" w:cstheme="minorHAnsi"/>
+          <w:sz w:val="18"/>
+          <w:szCs w:val="18"/>
+        </w:rPr>
+        <w:t>8</w:t>
+      </w:r>
     </w:p>
     <w:p>
       <w:pPr>
@@ -3011,9 +3064,17 @@
             <w:szCs w:val="18"/>
             <w:u w:val="none"/>
           </w:rPr>
-          <w:t>………………………..……………..16</w:t>
+          <w:t>………………………..……………..1</w:t>
         </w:r>
       </w:hyperlink>
+      <w:r>
+        <w:rPr>
+          <w:rFonts w:asciiTheme="minorHAnsi" w:hAnsiTheme="minorHAnsi" w:cstheme="minorHAnsi"/>
+          <w:sz w:val="18"/>
+          <w:szCs w:val="18"/>
+        </w:rPr>
+        <w:t>9</w:t>
+      </w:r>
     </w:p>
     <w:p>
       <w:pPr>
@@ -3128,9 +3189,17 @@
             <w:szCs w:val="18"/>
             <w:u w:val="none"/>
           </w:rPr>
-          <w:t>……………………………………………..…………………………………………16</w:t>
+          <w:t>……………………………………………..…………………………………………</w:t>
         </w:r>
       </w:hyperlink>
+      <w:r>
+        <w:rPr>
+          <w:rFonts w:asciiTheme="minorHAnsi" w:hAnsiTheme="minorHAnsi" w:cstheme="minorHAnsi"/>
+          <w:sz w:val="18"/>
+          <w:szCs w:val="18"/>
+        </w:rPr>
+        <w:t>20</w:t>
+      </w:r>
     </w:p>
     <w:p>
       <w:pPr>
@@ -3219,9 +3288,17 @@
             <w:szCs w:val="18"/>
             <w:u w:val="none"/>
           </w:rPr>
-          <w:t>……………………………………….…18</w:t>
+          <w:t>……………………………………….…</w:t>
         </w:r>
       </w:hyperlink>
+      <w:r>
+        <w:rPr>
+          <w:rFonts w:asciiTheme="minorHAnsi" w:hAnsiTheme="minorHAnsi" w:cstheme="minorHAnsi"/>
+          <w:sz w:val="18"/>
+          <w:szCs w:val="18"/>
+        </w:rPr>
+        <w:t>21</w:t>
+      </w:r>
     </w:p>
     <w:p>
       <w:pPr>
@@ -3289,9 +3366,17 @@
             <w:szCs w:val="18"/>
             <w:u w:val="none"/>
           </w:rPr>
-          <w:t>…………………………………………………………………………………………………………….………20</w:t>
+          <w:t>…………………………………………………………………………………………………………….………2</w:t>
         </w:r>
       </w:hyperlink>
+      <w:r>
+        <w:rPr>
+          <w:rFonts w:asciiTheme="minorHAnsi" w:hAnsiTheme="minorHAnsi" w:cstheme="minorHAnsi"/>
+          <w:sz w:val="18"/>
+          <w:szCs w:val="18"/>
+        </w:rPr>
+        <w:t>2</w:t>
+      </w:r>
     </w:p>
     <w:p>
       <w:pPr>
@@ -3392,9 +3477,17 @@
             <w:szCs w:val="18"/>
             <w:u w:val="none"/>
           </w:rPr>
-          <w:t>…………………….….20</w:t>
+          <w:t>…………………….….2</w:t>
         </w:r>
       </w:hyperlink>
+      <w:r>
+        <w:rPr>
+          <w:rFonts w:asciiTheme="minorHAnsi" w:hAnsiTheme="minorHAnsi" w:cstheme="minorHAnsi"/>
+          <w:sz w:val="18"/>
+          <w:szCs w:val="18"/>
+        </w:rPr>
+        <w:t>2</w:t>
+      </w:r>
     </w:p>
     <w:p>
       <w:pPr>
@@ -3467,9 +3560,18 @@
             <w:u w:val="none"/>
             <w:lang w:val="en-US"/>
           </w:rPr>
-          <w:t>..….21</w:t>
+          <w:t>..….2</w:t>
         </w:r>
       </w:hyperlink>
+      <w:r>
+        <w:rPr>
+          <w:rFonts w:asciiTheme="minorHAnsi" w:hAnsiTheme="minorHAnsi" w:cstheme="minorHAnsi"/>
+          <w:sz w:val="18"/>
+          <w:szCs w:val="18"/>
+          <w:lang w:val="en-US"/>
+        </w:rPr>
+        <w:t>4</w:t>
+      </w:r>
     </w:p>
     <w:p>
       <w:pPr>
@@ -3648,34 +3750,42 @@
             <w:u w:val="none"/>
             <w:lang w:val="en-US"/>
           </w:rPr>
-          <w:t>…………………….……21</w:t>
+          <w:t>…………………….……2</w:t>
         </w:r>
       </w:hyperlink>
-    </w:p>
-    <w:p>
-      <w:pPr>
-        <w:ind w:firstLine="720"/>
-        <w:jc w:val="both"/>
-        <w:rPr>
-          <w:rFonts w:ascii="Calibri" w:hAnsi="Calibri"/>
-          <w:color w:val="000000" w:themeColor="text1"/>
+      <w:r>
+        <w:rPr>
+          <w:rFonts w:asciiTheme="minorHAnsi" w:hAnsiTheme="minorHAnsi" w:cstheme="minorHAnsi"/>
           <w:sz w:val="18"/>
           <w:szCs w:val="18"/>
           <w:lang w:val="en-US"/>
         </w:rPr>
-      </w:pPr>
-    </w:p>
-    <w:p>
-      <w:pPr>
-        <w:ind w:left="720" w:hanging="720"/>
-        <w:jc w:val="both"/>
-        <w:rPr>
-          <w:rFonts w:ascii="Calibri" w:hAnsi="Calibri"/>
-          <w:b/>
+        <w:t>6</w:t>
+      </w:r>
+    </w:p>
+    <w:p>
+      <w:pPr>
+        <w:ind w:firstLine="720"/>
+        <w:jc w:val="both"/>
+        <w:rPr>
+          <w:rFonts w:ascii="Calibri" w:hAnsi="Calibri"/>
           <w:color w:val="000000" w:themeColor="text1"/>
           <w:sz w:val="18"/>
           <w:szCs w:val="18"/>
           <w:lang w:val="en-US"/>
+        </w:rPr>
+      </w:pPr>
+    </w:p>
+    <w:p>
+      <w:pPr>
+        <w:ind w:left="720" w:hanging="720"/>
+        <w:jc w:val="both"/>
+        <w:rPr>
+          <w:rFonts w:ascii="Calibri" w:hAnsi="Calibri"/>
+          <w:b/>
+          <w:color w:val="000000" w:themeColor="text1"/>
+          <w:sz w:val="18"/>
+          <w:szCs w:val="18"/>
         </w:rPr>
       </w:pPr>
       <w:hyperlink w:anchor="stateoftheart" w:history="1">
@@ -3917,19 +4027,27 @@
             <w:u w:val="none"/>
             <w:lang w:val="en-US"/>
           </w:rPr>
-          <w:t>………………………………………………..31</w:t>
+          <w:t>………………………………………………..</w:t>
         </w:r>
       </w:hyperlink>
-    </w:p>
-    <w:p>
-      <w:pPr>
-        <w:jc w:val="both"/>
-        <w:rPr>
-          <w:rFonts w:ascii="Calibri" w:hAnsi="Calibri"/>
-          <w:color w:val="000000" w:themeColor="text1"/>
+      <w:r>
+        <w:rPr>
+          <w:rFonts w:asciiTheme="minorHAnsi" w:hAnsiTheme="minorHAnsi" w:cstheme="minorHAnsi"/>
+          <w:b/>
           <w:sz w:val="18"/>
           <w:szCs w:val="18"/>
-          <w:lang w:val="en-US"/>
+        </w:rPr>
+        <w:t>29</w:t>
+      </w:r>
+    </w:p>
+    <w:p>
+      <w:pPr>
+        <w:jc w:val="both"/>
+        <w:rPr>
+          <w:rFonts w:ascii="Calibri" w:hAnsi="Calibri"/>
+          <w:color w:val="000000" w:themeColor="text1"/>
+          <w:sz w:val="18"/>
+          <w:szCs w:val="18"/>
         </w:rPr>
       </w:pPr>
     </w:p>
@@ -3987,9 +4105,17 @@
             <w:szCs w:val="18"/>
             <w:u w:val="none"/>
           </w:rPr>
-          <w:t>………………………………………………………………………………….31</w:t>
+          <w:t>………………………………………………………………………………….</w:t>
         </w:r>
       </w:hyperlink>
+      <w:r>
+        <w:rPr>
+          <w:rFonts w:asciiTheme="minorHAnsi" w:hAnsiTheme="minorHAnsi" w:cstheme="minorHAnsi"/>
+          <w:sz w:val="18"/>
+          <w:szCs w:val="18"/>
+        </w:rPr>
+        <w:t>29</w:t>
+      </w:r>
     </w:p>
     <w:p>
       <w:pPr>
@@ -4012,9 +4138,17 @@
             <w:szCs w:val="18"/>
             <w:u w:val="none"/>
           </w:rPr>
-          <w:t xml:space="preserve">       3.1.1               Ανάλυση προσέγγισης ως προς την ικανοποίηση απαιτήσεων………………………………31</w:t>
+          <w:t xml:space="preserve">       3.1.1               Ανάλυση προσέγγισης ως προς την ικανοποίηση απαιτήσεων………………………………</w:t>
         </w:r>
       </w:hyperlink>
+      <w:r>
+        <w:rPr>
+          <w:rFonts w:asciiTheme="minorHAnsi" w:hAnsiTheme="minorHAnsi" w:cstheme="minorHAnsi"/>
+          <w:sz w:val="18"/>
+          <w:szCs w:val="18"/>
+        </w:rPr>
+        <w:t>29</w:t>
+      </w:r>
     </w:p>
     <w:p>
       <w:pPr>
@@ -4169,9 +4303,17 @@
             <w:szCs w:val="18"/>
             <w:u w:val="none"/>
           </w:rPr>
-          <w:t>…..31</w:t>
+          <w:t>…..3</w:t>
         </w:r>
       </w:hyperlink>
+      <w:r>
+        <w:rPr>
+          <w:rFonts w:asciiTheme="minorHAnsi" w:hAnsiTheme="minorHAnsi" w:cstheme="minorHAnsi"/>
+          <w:sz w:val="18"/>
+          <w:szCs w:val="18"/>
+        </w:rPr>
+        <w:t>4</w:t>
+      </w:r>
     </w:p>
     <w:p>
       <w:pPr>
@@ -4227,9 +4369,17 @@
             <w:szCs w:val="18"/>
             <w:u w:val="none"/>
           </w:rPr>
-          <w:t>………………………………….…..31</w:t>
+          <w:t>………………………………….…..3</w:t>
         </w:r>
       </w:hyperlink>
+      <w:r>
+        <w:rPr>
+          <w:rFonts w:asciiTheme="minorHAnsi" w:hAnsiTheme="minorHAnsi" w:cstheme="minorHAnsi"/>
+          <w:sz w:val="18"/>
+          <w:szCs w:val="18"/>
+        </w:rPr>
+        <w:t>5</w:t>
+      </w:r>
     </w:p>
     <w:p>
       <w:pPr>
@@ -4330,19 +4480,28 @@
             <w:szCs w:val="18"/>
             <w:u w:val="none"/>
           </w:rPr>
-          <w:t>............................................................................31</w:t>
+          <w:t>............................................................................3</w:t>
         </w:r>
       </w:hyperlink>
-    </w:p>
-    <w:p>
-      <w:pPr>
-        <w:ind w:left="1080"/>
-        <w:jc w:val="both"/>
-        <w:rPr>
-          <w:rFonts w:ascii="Calibri" w:hAnsi="Calibri"/>
-          <w:color w:val="000000" w:themeColor="text1"/>
+      <w:r>
+        <w:rPr>
+          <w:rFonts w:asciiTheme="minorHAnsi" w:hAnsiTheme="minorHAnsi" w:cstheme="minorHAnsi"/>
           <w:sz w:val="18"/>
           <w:szCs w:val="18"/>
+        </w:rPr>
+        <w:t>5</w:t>
+      </w:r>
+    </w:p>
+    <w:p>
+      <w:pPr>
+        <w:ind w:left="1080"/>
+        <w:jc w:val="both"/>
+        <w:rPr>
+          <w:rFonts w:ascii="Calibri" w:hAnsi="Calibri"/>
+          <w:color w:val="000000" w:themeColor="text1"/>
+          <w:sz w:val="18"/>
+          <w:szCs w:val="18"/>
+          <w:lang w:val="en-US"/>
         </w:rPr>
       </w:pPr>
       <w:hyperlink w:anchor="whyreact" w:history="1">
@@ -4354,8 +4513,32 @@
             <w:sz w:val="18"/>
             <w:szCs w:val="18"/>
             <w:u w:val="none"/>
+            <w:lang w:val="en-US"/>
           </w:rPr>
-          <w:t xml:space="preserve">        3.2.1.1     Γιατί </w:t>
+          <w:t xml:space="preserve">        3.2.1.1     </w:t>
+        </w:r>
+        <w:r>
+          <w:rPr>
+            <w:rStyle w:val="-"/>
+            <w:rFonts w:ascii="Calibri" w:hAnsi="Calibri"/>
+            <w:color w:val="000000" w:themeColor="text1"/>
+            <w:sz w:val="18"/>
+            <w:szCs w:val="18"/>
+            <w:u w:val="none"/>
+          </w:rPr>
+          <w:t>Γιατί</w:t>
+        </w:r>
+        <w:r>
+          <w:rPr>
+            <w:rStyle w:val="-"/>
+            <w:rFonts w:ascii="Calibri" w:hAnsi="Calibri"/>
+            <w:color w:val="000000" w:themeColor="text1"/>
+            <w:sz w:val="18"/>
+            <w:szCs w:val="18"/>
+            <w:u w:val="none"/>
+            <w:lang w:val="en-US"/>
+          </w:rPr>
+          <w:t xml:space="preserve"> </w:t>
         </w:r>
         <w:r>
           <w:rPr>
@@ -4377,10 +4560,20 @@
             <w:sz w:val="18"/>
             <w:szCs w:val="18"/>
             <w:u w:val="none"/>
+            <w:lang w:val="en-US"/>
           </w:rPr>
-          <w:t>?.............................................................................................................32</w:t>
+          <w:t>?.............................................................................................................3</w:t>
         </w:r>
       </w:hyperlink>
+      <w:r>
+        <w:rPr>
+          <w:rFonts w:asciiTheme="minorHAnsi" w:hAnsiTheme="minorHAnsi" w:cstheme="minorHAnsi"/>
+          <w:sz w:val="18"/>
+          <w:szCs w:val="18"/>
+          <w:lang w:val="en-US"/>
+        </w:rPr>
+        <w:t>7</w:t>
+      </w:r>
     </w:p>
     <w:p>
       <w:pPr>
@@ -4441,9 +4634,18 @@
             <w:u w:val="none"/>
             <w:lang w:val="en-US"/>
           </w:rPr>
-          <w:t>…………………………………………………………………………..………..33</w:t>
+          <w:t>…………………………………………………………………………..………..3</w:t>
         </w:r>
       </w:hyperlink>
+      <w:r>
+        <w:rPr>
+          <w:rFonts w:asciiTheme="minorHAnsi" w:hAnsiTheme="minorHAnsi" w:cstheme="minorHAnsi"/>
+          <w:sz w:val="18"/>
+          <w:szCs w:val="18"/>
+          <w:lang w:val="en-US"/>
+        </w:rPr>
+        <w:t>8</w:t>
+      </w:r>
     </w:p>
     <w:p>
       <w:pPr>
@@ -4504,9 +4706,18 @@
             <w:u w:val="none"/>
             <w:lang w:val="en-US"/>
           </w:rPr>
-          <w:t>……………..…..34</w:t>
+          <w:t>……………..…..3</w:t>
         </w:r>
       </w:hyperlink>
+      <w:r>
+        <w:rPr>
+          <w:rFonts w:asciiTheme="minorHAnsi" w:hAnsiTheme="minorHAnsi" w:cstheme="minorHAnsi"/>
+          <w:sz w:val="18"/>
+          <w:szCs w:val="18"/>
+          <w:lang w:val="en-US"/>
+        </w:rPr>
+        <w:t>8</w:t>
+      </w:r>
     </w:p>
     <w:p>
       <w:pPr>
@@ -4602,9 +4813,18 @@
             <w:u w:val="none"/>
             <w:lang w:val="en-US"/>
           </w:rPr>
-          <w:t>.34</w:t>
+          <w:t>.3</w:t>
         </w:r>
       </w:hyperlink>
+      <w:r>
+        <w:rPr>
+          <w:rFonts w:asciiTheme="minorHAnsi" w:hAnsiTheme="minorHAnsi" w:cstheme="minorHAnsi"/>
+          <w:sz w:val="18"/>
+          <w:szCs w:val="18"/>
+          <w:lang w:val="en-US"/>
+        </w:rPr>
+        <w:t>9</w:t>
+      </w:r>
     </w:p>
     <w:p>
       <w:pPr>
@@ -4700,9 +4920,18 @@
             <w:u w:val="none"/>
             <w:lang w:val="en-US"/>
           </w:rPr>
-          <w:t>……….…35</w:t>
+          <w:t>……….…</w:t>
         </w:r>
       </w:hyperlink>
+      <w:r>
+        <w:rPr>
+          <w:rFonts w:asciiTheme="minorHAnsi" w:hAnsiTheme="minorHAnsi" w:cstheme="minorHAnsi"/>
+          <w:sz w:val="18"/>
+          <w:szCs w:val="18"/>
+          <w:lang w:val="en-US"/>
+        </w:rPr>
+        <w:t>40</w:t>
+      </w:r>
     </w:p>
     <w:p>
       <w:pPr>
@@ -4763,9 +4992,18 @@
             <w:u w:val="none"/>
             <w:lang w:val="en-US"/>
           </w:rPr>
-          <w:t>……………..………..42</w:t>
+          <w:t>……………..………..4</w:t>
         </w:r>
       </w:hyperlink>
+      <w:r>
+        <w:rPr>
+          <w:rFonts w:asciiTheme="minorHAnsi" w:hAnsiTheme="minorHAnsi" w:cstheme="minorHAnsi"/>
+          <w:sz w:val="18"/>
+          <w:szCs w:val="18"/>
+          <w:lang w:val="en-US"/>
+        </w:rPr>
+        <w:t>1</w:t>
+      </w:r>
     </w:p>
     <w:p>
       <w:pPr>
@@ -4839,9 +5077,18 @@
             <w:u w:val="none"/>
             <w:lang w:val="en-US"/>
           </w:rPr>
-          <w:t>……………………………………………….43</w:t>
+          <w:t>……………………………………………….4</w:t>
         </w:r>
       </w:hyperlink>
+      <w:r>
+        <w:rPr>
+          <w:rFonts w:asciiTheme="minorHAnsi" w:hAnsiTheme="minorHAnsi" w:cstheme="minorHAnsi"/>
+          <w:sz w:val="18"/>
+          <w:szCs w:val="18"/>
+          <w:lang w:val="en-US"/>
+        </w:rPr>
+        <w:t>1</w:t>
+      </w:r>
     </w:p>
     <w:p>
       <w:pPr>
@@ -4915,9 +5162,18 @@
             <w:szCs w:val="18"/>
             <w:u w:val="none"/>
           </w:rPr>
-          <w:t>……………………………………………………………………….……….44</w:t>
+          <w:t>……………………………………………………………………….……….4</w:t>
         </w:r>
       </w:hyperlink>
+      <w:r>
+        <w:rPr>
+          <w:rFonts w:asciiTheme="minorHAnsi" w:hAnsiTheme="minorHAnsi" w:cstheme="minorHAnsi"/>
+          <w:b/>
+          <w:sz w:val="18"/>
+          <w:szCs w:val="18"/>
+        </w:rPr>
+        <w:t>2</w:t>
+      </w:r>
     </w:p>
     <w:p>
       <w:pPr>
@@ -4974,9 +5230,17 @@
             <w:u w:val="none"/>
           </w:rPr>
           <w:tab/>
-          <w:t>Εγκατάσταση απαραίτητων τεχνολογιών και εργαλείων……………………………………………………..44</w:t>
+          <w:t>Εγκατάσταση απαραίτητων τεχνολογιών και εργαλείων……………………………………………………..4</w:t>
         </w:r>
       </w:hyperlink>
+      <w:r>
+        <w:rPr>
+          <w:rFonts w:asciiTheme="minorHAnsi" w:hAnsiTheme="minorHAnsi" w:cstheme="minorHAnsi"/>
+          <w:sz w:val="18"/>
+          <w:szCs w:val="18"/>
+        </w:rPr>
+        <w:t>2</w:t>
+      </w:r>
     </w:p>
     <w:p>
       <w:pPr>
@@ -5079,9 +5343,17 @@
             <w:szCs w:val="18"/>
             <w:u w:val="none"/>
           </w:rPr>
-          <w:t>………………………………………………………………………..…44</w:t>
+          <w:t>………………………………………………………………………..…4</w:t>
         </w:r>
       </w:hyperlink>
+      <w:r>
+        <w:rPr>
+          <w:rFonts w:asciiTheme="minorHAnsi" w:hAnsiTheme="minorHAnsi" w:cstheme="minorHAnsi"/>
+          <w:sz w:val="18"/>
+          <w:szCs w:val="18"/>
+        </w:rPr>
+        <w:t>2</w:t>
+      </w:r>
     </w:p>
     <w:p>
       <w:pPr>
@@ -5173,9 +5445,17 @@
             <w:szCs w:val="18"/>
             <w:u w:val="none"/>
           </w:rPr>
-          <w:t>……………………………………………………………………………..……45</w:t>
+          <w:t>……………………………………………………………………………..……4</w:t>
         </w:r>
       </w:hyperlink>
+      <w:r>
+        <w:rPr>
+          <w:rFonts w:asciiTheme="minorHAnsi" w:hAnsiTheme="minorHAnsi" w:cstheme="minorHAnsi"/>
+          <w:sz w:val="18"/>
+          <w:szCs w:val="18"/>
+        </w:rPr>
+        <w:t>2</w:t>
+      </w:r>
     </w:p>
     <w:p>
       <w:pPr>
@@ -5198,7 +5478,29 @@
             <w:szCs w:val="18"/>
             <w:u w:val="none"/>
           </w:rPr>
-          <w:t>4.2.2.1</w:t>
+          <w:t>4.</w:t>
+        </w:r>
+        <w:r>
+          <w:rPr>
+            <w:rStyle w:val="-"/>
+            <w:rFonts w:ascii="Calibri" w:hAnsi="Calibri"/>
+            <w:color w:val="000000" w:themeColor="text1"/>
+            <w:sz w:val="18"/>
+            <w:szCs w:val="18"/>
+            <w:u w:val="none"/>
+          </w:rPr>
+          <w:t>1</w:t>
+        </w:r>
+        <w:r>
+          <w:rPr>
+            <w:rStyle w:val="-"/>
+            <w:rFonts w:ascii="Calibri" w:hAnsi="Calibri"/>
+            <w:color w:val="000000" w:themeColor="text1"/>
+            <w:sz w:val="18"/>
+            <w:szCs w:val="18"/>
+            <w:u w:val="none"/>
+          </w:rPr>
+          <w:t>.2.1</w:t>
         </w:r>
         <w:r>
           <w:rPr>
@@ -5233,9 +5535,17 @@
             <w:szCs w:val="18"/>
             <w:u w:val="none"/>
           </w:rPr>
-          <w:t>……………………………………….…………45</w:t>
+          <w:t>……………………………………….…………4</w:t>
         </w:r>
       </w:hyperlink>
+      <w:r>
+        <w:rPr>
+          <w:rFonts w:asciiTheme="minorHAnsi" w:hAnsiTheme="minorHAnsi" w:cstheme="minorHAnsi"/>
+          <w:sz w:val="18"/>
+          <w:szCs w:val="18"/>
+        </w:rPr>
+        <w:t>3</w:t>
+      </w:r>
     </w:p>
     <w:p>
       <w:pPr>
@@ -5293,9 +5603,17 @@
             <w:szCs w:val="18"/>
             <w:u w:val="none"/>
           </w:rPr>
-          <w:t>………………………………………………………………………………………………………49</w:t>
+          <w:t>………………………………………………………………………………………………………4</w:t>
         </w:r>
       </w:hyperlink>
+      <w:r>
+        <w:rPr>
+          <w:rFonts w:asciiTheme="minorHAnsi" w:hAnsiTheme="minorHAnsi" w:cstheme="minorHAnsi"/>
+          <w:sz w:val="18"/>
+          <w:szCs w:val="18"/>
+        </w:rPr>
+        <w:t>4</w:t>
+      </w:r>
     </w:p>
     <w:p>
       <w:pPr>
@@ -5330,7 +5648,15 @@
             <w:u w:val="none"/>
           </w:rPr>
           <w:tab/>
-          <w:t>Περιγραφή Αλγορίθμων που χρησιμοποιήθηκαν …………………………………………………….………….52</w:t>
+          <w:t>Περιγραφή Αλγορίθμων που χρησιμοποιήθηκαν …………………………………………………….………….</w:t>
+        </w:r>
+        <w:r>
+          <w:rPr>
+            <w:rFonts w:asciiTheme="minorHAnsi" w:hAnsiTheme="minorHAnsi" w:cstheme="minorHAnsi"/>
+            <w:sz w:val="18"/>
+            <w:szCs w:val="18"/>
+          </w:rPr>
+          <w:t>45</w:t>
         </w:r>
       </w:hyperlink>
     </w:p>
@@ -5433,7 +5759,16 @@
             <w:szCs w:val="18"/>
             <w:u w:val="none"/>
           </w:rPr>
-          <w:t>…….………52</w:t>
+          <w:t>…….………</w:t>
+        </w:r>
+        <w:r>
+          <w:rPr>
+            <w:rFonts w:asciiTheme="minorHAnsi" w:hAnsiTheme="minorHAnsi" w:cstheme="minorHAnsi"/>
+            <w:sz w:val="18"/>
+            <w:szCs w:val="18"/>
+            <w:lang w:val="en-US"/>
+          </w:rPr>
+          <w:t>45</w:t>
         </w:r>
       </w:hyperlink>
     </w:p>
@@ -5526,7 +5861,16 @@
             <w:szCs w:val="18"/>
             <w:u w:val="none"/>
           </w:rPr>
-          <w:t>…………………53</w:t>
+          <w:t>…………………</w:t>
+        </w:r>
+        <w:r>
+          <w:rPr>
+            <w:rFonts w:asciiTheme="minorHAnsi" w:hAnsiTheme="minorHAnsi" w:cstheme="minorHAnsi"/>
+            <w:sz w:val="18"/>
+            <w:szCs w:val="18"/>
+            <w:lang w:val="en-US"/>
+          </w:rPr>
+          <w:t>45</w:t>
         </w:r>
       </w:hyperlink>
     </w:p>
@@ -5585,9 +5929,17 @@
             <w:szCs w:val="18"/>
             <w:u w:val="none"/>
           </w:rPr>
-          <w:t>……………….….58</w:t>
+          <w:t>……………….….</w:t>
         </w:r>
       </w:hyperlink>
+      <w:r>
+        <w:rPr>
+          <w:rFonts w:asciiTheme="minorHAnsi" w:hAnsiTheme="minorHAnsi" w:cstheme="minorHAnsi"/>
+          <w:sz w:val="18"/>
+          <w:szCs w:val="18"/>
+        </w:rPr>
+        <w:t>45</w:t>
+      </w:r>
     </w:p>
     <w:p>
       <w:pPr>
@@ -5688,9 +6040,25 @@
             <w:szCs w:val="18"/>
             <w:u w:val="none"/>
           </w:rPr>
-          <w:t>……………………59</w:t>
+          <w:t>……………………</w:t>
+        </w:r>
+        <w:r>
+          <w:rPr>
+            <w:rFonts w:asciiTheme="minorHAnsi" w:hAnsiTheme="minorHAnsi" w:cstheme="minorHAnsi"/>
+            <w:sz w:val="18"/>
+            <w:szCs w:val="18"/>
+          </w:rPr>
+          <w:t>4</w:t>
         </w:r>
       </w:hyperlink>
+      <w:r>
+        <w:rPr>
+          <w:rFonts w:asciiTheme="minorHAnsi" w:hAnsiTheme="minorHAnsi" w:cstheme="minorHAnsi"/>
+          <w:sz w:val="18"/>
+          <w:szCs w:val="18"/>
+        </w:rPr>
+        <w:t>6</w:t>
+      </w:r>
     </w:p>
     <w:p>
       <w:pPr>
@@ -5780,9 +6148,25 @@
             <w:szCs w:val="18"/>
             <w:u w:val="none"/>
           </w:rPr>
-          <w:t>…………………………………….......60</w:t>
+          <w:t>…………………………………….......</w:t>
+        </w:r>
+        <w:r>
+          <w:rPr>
+            <w:rFonts w:asciiTheme="minorHAnsi" w:hAnsiTheme="minorHAnsi" w:cstheme="minorHAnsi"/>
+            <w:sz w:val="18"/>
+            <w:szCs w:val="18"/>
+          </w:rPr>
+          <w:t>4</w:t>
         </w:r>
       </w:hyperlink>
+      <w:r>
+        <w:rPr>
+          <w:rFonts w:asciiTheme="minorHAnsi" w:hAnsiTheme="minorHAnsi" w:cstheme="minorHAnsi"/>
+          <w:sz w:val="18"/>
+          <w:szCs w:val="18"/>
+        </w:rPr>
+        <w:t>7</w:t>
+      </w:r>
     </w:p>
     <w:p>
       <w:pPr>
@@ -5841,7 +6225,19 @@
             <w:u w:val="none"/>
           </w:rPr>
           <w:tab/>
-          <w:t>ΑΞΙΟΛΟΓΗΣΗ ΣΥΣΤΗΜΑΤΟΣ………………………………………………………………………………………………………65</w:t>
+          <w:t>ΑΞΙΟΛΟΓΗΣΗ ΣΥΣΤΗΜΑΤΟΣ………………………………………………………………………………………………………</w:t>
+        </w:r>
+        <w:r>
+          <w:rPr>
+            <w:rStyle w:val="-"/>
+            <w:rFonts w:ascii="Calibri" w:hAnsi="Calibri"/>
+            <w:b/>
+            <w:color w:val="000000" w:themeColor="text1"/>
+            <w:sz w:val="18"/>
+            <w:szCs w:val="18"/>
+            <w:u w:val="none"/>
+          </w:rPr>
+          <w:t>48</w:t>
         </w:r>
       </w:hyperlink>
     </w:p>
@@ -5890,7 +6286,18 @@
             <w:u w:val="none"/>
           </w:rPr>
           <w:tab/>
-          <w:t>Εισαγωγή……………………………………………………………………………………………………………………………..65</w:t>
+          <w:t>Εισαγωγή……………………………………………………………………………………………………………………………..</w:t>
+        </w:r>
+        <w:r>
+          <w:rPr>
+            <w:rStyle w:val="-"/>
+            <w:rFonts w:ascii="Calibri" w:hAnsi="Calibri"/>
+            <w:color w:val="000000" w:themeColor="text1"/>
+            <w:sz w:val="18"/>
+            <w:szCs w:val="18"/>
+            <w:u w:val="none"/>
+          </w:rPr>
+          <w:t>48</w:t>
         </w:r>
       </w:hyperlink>
     </w:p>
@@ -5927,7 +6334,18 @@
             <w:u w:val="none"/>
           </w:rPr>
           <w:tab/>
-          <w:t>Σενάρια Εκτέλεσης……………………………………………………………………………………………………………….65</w:t>
+          <w:t>Σενάρια Εκτέλεσης……………………………………………………………………………………………………………….</w:t>
+        </w:r>
+        <w:r>
+          <w:rPr>
+            <w:rStyle w:val="-"/>
+            <w:rFonts w:ascii="Calibri" w:hAnsi="Calibri"/>
+            <w:color w:val="000000" w:themeColor="text1"/>
+            <w:sz w:val="18"/>
+            <w:szCs w:val="18"/>
+            <w:u w:val="none"/>
+          </w:rPr>
+          <w:t>48</w:t>
         </w:r>
       </w:hyperlink>
     </w:p>
@@ -5964,7 +6382,18 @@
             <w:u w:val="none"/>
           </w:rPr>
           <w:tab/>
-          <w:t>Αρχικές συνθήκες και στόχοι σεναρίων εκτέλεσης……………………………………………....65</w:t>
+          <w:t>Αρχικές συνθήκες και στόχοι σεναρίων εκτέλεσης……………………………………………....</w:t>
+        </w:r>
+        <w:r>
+          <w:rPr>
+            <w:rStyle w:val="-"/>
+            <w:rFonts w:ascii="Calibri" w:hAnsi="Calibri"/>
+            <w:color w:val="000000" w:themeColor="text1"/>
+            <w:sz w:val="18"/>
+            <w:szCs w:val="18"/>
+            <w:u w:val="none"/>
+          </w:rPr>
+          <w:t>48</w:t>
         </w:r>
       </w:hyperlink>
     </w:p>
@@ -6001,7 +6430,29 @@
             <w:u w:val="none"/>
           </w:rPr>
           <w:tab/>
-          <w:t>Ικανοποίηση απαιτήσεων και αντικειμενικών στόχων από το σύστημα……………...68</w:t>
+          <w:t>Ικανοποίηση απαιτήσεων και αντικειμενικών στόχων από το σύστημα……………...</w:t>
+        </w:r>
+        <w:r>
+          <w:rPr>
+            <w:rStyle w:val="-"/>
+            <w:rFonts w:ascii="Calibri" w:hAnsi="Calibri"/>
+            <w:color w:val="000000" w:themeColor="text1"/>
+            <w:sz w:val="18"/>
+            <w:szCs w:val="18"/>
+            <w:u w:val="none"/>
+          </w:rPr>
+          <w:t>4</w:t>
+        </w:r>
+        <w:r>
+          <w:rPr>
+            <w:rStyle w:val="-"/>
+            <w:rFonts w:ascii="Calibri" w:hAnsi="Calibri"/>
+            <w:color w:val="000000" w:themeColor="text1"/>
+            <w:sz w:val="18"/>
+            <w:szCs w:val="18"/>
+            <w:u w:val="none"/>
+          </w:rPr>
+          <w:t>8</w:t>
         </w:r>
       </w:hyperlink>
     </w:p>
@@ -6061,9 +6512,50 @@
             <w:szCs w:val="18"/>
             <w:u w:val="none"/>
           </w:rPr>
-          <w:t>)……………………………..…….69</w:t>
+          <w:t>)…………………………..……</w:t>
+        </w:r>
+        <w:r>
+          <w:rPr>
+            <w:rStyle w:val="-"/>
+            <w:rFonts w:ascii="Calibri" w:hAnsi="Calibri"/>
+            <w:color w:val="000000" w:themeColor="text1"/>
+            <w:sz w:val="18"/>
+            <w:szCs w:val="18"/>
+            <w:u w:val="none"/>
+          </w:rPr>
+          <w:t>…</w:t>
+        </w:r>
+        <w:r>
+          <w:rPr>
+            <w:rStyle w:val="-"/>
+            <w:rFonts w:ascii="Calibri" w:hAnsi="Calibri"/>
+            <w:color w:val="000000" w:themeColor="text1"/>
+            <w:sz w:val="18"/>
+            <w:szCs w:val="18"/>
+            <w:u w:val="none"/>
+          </w:rPr>
+          <w:t>.</w:t>
+        </w:r>
+        <w:r>
+          <w:rPr>
+            <w:rStyle w:val="-"/>
+            <w:rFonts w:ascii="Calibri" w:hAnsi="Calibri"/>
+            <w:color w:val="000000" w:themeColor="text1"/>
+            <w:sz w:val="18"/>
+            <w:szCs w:val="18"/>
+            <w:u w:val="none"/>
+          </w:rPr>
+          <w:t>4</w:t>
         </w:r>
       </w:hyperlink>
+      <w:r>
+        <w:rPr>
+          <w:rFonts w:asciiTheme="minorHAnsi" w:hAnsiTheme="minorHAnsi" w:cstheme="minorHAnsi"/>
+          <w:sz w:val="18"/>
+          <w:szCs w:val="18"/>
+        </w:rPr>
+        <w:t>9</w:t>
+      </w:r>
     </w:p>
     <w:p>
       <w:pPr>
@@ -6123,9 +6615,18 @@
             <w:u w:val="none"/>
           </w:rPr>
           <w:tab/>
-          <w:t>ΣΥΜΠΕΡΑΣΜΑΤΑ……………………………………………………………………………………………………………………..85</w:t>
+          <w:t>ΣΥΜΠΕΡΑΣΜΑΤΑ……………………………………………………………………………………………………………………..5</w:t>
         </w:r>
       </w:hyperlink>
+      <w:r>
+        <w:rPr>
+          <w:rFonts w:asciiTheme="minorHAnsi" w:hAnsiTheme="minorHAnsi" w:cstheme="minorHAnsi"/>
+          <w:b/>
+          <w:sz w:val="18"/>
+          <w:szCs w:val="18"/>
+        </w:rPr>
+        <w:t>0</w:t>
+      </w:r>
     </w:p>
     <w:p>
       <w:pPr>
@@ -6160,7 +6661,18 @@
             <w:szCs w:val="18"/>
             <w:u w:val="none"/>
           </w:rPr>
-          <w:t>7.1</w:t>
+          <w:t>6</w:t>
+        </w:r>
+        <w:r>
+          <w:rPr>
+            <w:rStyle w:val="-"/>
+            <w:rFonts w:ascii="Calibri" w:hAnsi="Calibri"/>
+            <w:color w:val="000000" w:themeColor="text1"/>
+            <w:sz w:val="18"/>
+            <w:szCs w:val="18"/>
+            <w:u w:val="none"/>
+          </w:rPr>
+          <w:t>.1</w:t>
         </w:r>
         <w:r>
           <w:rPr>
@@ -6172,9 +6684,17 @@
             <w:u w:val="none"/>
           </w:rPr>
           <w:tab/>
-          <w:t>Σύνοψη της όλης υλοποίησης και αποτελέσματα επιτυχίας………………………………………….…….85</w:t>
+          <w:t>Σύνοψη της όλης υλοποίησης και αποτελέσματα επιτυχίας………………………………………….…….5</w:t>
         </w:r>
       </w:hyperlink>
+      <w:r>
+        <w:rPr>
+          <w:rFonts w:asciiTheme="minorHAnsi" w:hAnsiTheme="minorHAnsi" w:cstheme="minorHAnsi"/>
+          <w:sz w:val="18"/>
+          <w:szCs w:val="18"/>
+        </w:rPr>
+        <w:t>0</w:t>
+      </w:r>
     </w:p>
     <w:p>
       <w:pPr>
@@ -6197,7 +6717,18 @@
             <w:szCs w:val="18"/>
             <w:u w:val="none"/>
           </w:rPr>
-          <w:t xml:space="preserve">7.2 </w:t>
+          <w:t>6</w:t>
+        </w:r>
+        <w:r>
+          <w:rPr>
+            <w:rStyle w:val="-"/>
+            <w:rFonts w:ascii="Calibri" w:hAnsi="Calibri"/>
+            <w:color w:val="000000" w:themeColor="text1"/>
+            <w:sz w:val="18"/>
+            <w:szCs w:val="18"/>
+            <w:u w:val="none"/>
+          </w:rPr>
+          <w:t xml:space="preserve">.2 </w:t>
         </w:r>
         <w:r>
           <w:rPr>
@@ -6241,19 +6772,37 @@
             <w:szCs w:val="18"/>
             <w:u w:val="none"/>
           </w:rPr>
-          <w:t>…….86</w:t>
+          <w:t>…….</w:t>
         </w:r>
       </w:hyperlink>
-    </w:p>
-    <w:p>
-      <w:pPr>
-        <w:ind w:firstLine="720"/>
-        <w:jc w:val="both"/>
-        <w:rPr>
-          <w:rFonts w:ascii="Calibri" w:hAnsi="Calibri"/>
-          <w:color w:val="000000" w:themeColor="text1"/>
+      <w:r>
+        <w:rPr>
+          <w:rFonts w:asciiTheme="minorHAnsi" w:hAnsiTheme="minorHAnsi" w:cstheme="minorHAnsi"/>
           <w:sz w:val="18"/>
           <w:szCs w:val="18"/>
+          <w:lang w:val="en-US"/>
+        </w:rPr>
+        <w:t>5</w:t>
+      </w:r>
+      <w:r>
+        <w:rPr>
+          <w:rFonts w:asciiTheme="minorHAnsi" w:hAnsiTheme="minorHAnsi" w:cstheme="minorHAnsi"/>
+          <w:sz w:val="18"/>
+          <w:szCs w:val="18"/>
+        </w:rPr>
+        <w:t>0</w:t>
+      </w:r>
+    </w:p>
+    <w:p>
+      <w:pPr>
+        <w:ind w:firstLine="720"/>
+        <w:jc w:val="both"/>
+        <w:rPr>
+          <w:rFonts w:ascii="Calibri" w:hAnsi="Calibri"/>
+          <w:color w:val="000000" w:themeColor="text1"/>
+          <w:sz w:val="18"/>
+          <w:szCs w:val="18"/>
+          <w:lang w:val="en-US"/>
         </w:rPr>
       </w:pPr>
       <w:hyperlink w:anchor="συνεισφοραστοκοινο" w:history="1">
@@ -6265,8 +6814,20 @@
             <w:sz w:val="18"/>
             <w:szCs w:val="18"/>
             <w:u w:val="none"/>
+            <w:lang w:val="en-US"/>
           </w:rPr>
-          <w:t xml:space="preserve">7.3 </w:t>
+          <w:t>6</w:t>
+        </w:r>
+        <w:r>
+          <w:rPr>
+            <w:rStyle w:val="-"/>
+            <w:rFonts w:ascii="Calibri" w:hAnsi="Calibri"/>
+            <w:color w:val="000000" w:themeColor="text1"/>
+            <w:sz w:val="18"/>
+            <w:szCs w:val="18"/>
+            <w:u w:val="none"/>
+          </w:rPr>
+          <w:t xml:space="preserve">.3 </w:t>
         </w:r>
         <w:r>
           <w:rPr>
@@ -6310,9 +6871,27 @@
             <w:szCs w:val="18"/>
             <w:u w:val="none"/>
           </w:rPr>
-          <w:t>………………………………………….………86</w:t>
+          <w:t>………………………………………….………</w:t>
+        </w:r>
+        <w:r>
+          <w:rPr>
+            <w:rFonts w:asciiTheme="minorHAnsi" w:hAnsiTheme="minorHAnsi" w:cstheme="minorHAnsi"/>
+            <w:sz w:val="18"/>
+            <w:szCs w:val="18"/>
+            <w:lang w:val="en-US"/>
+          </w:rPr>
+          <w:t>5</w:t>
         </w:r>
       </w:hyperlink>
+      <w:r>
+        <w:rPr>
+          <w:rFonts w:asciiTheme="minorHAnsi" w:hAnsiTheme="minorHAnsi" w:cstheme="minorHAnsi"/>
+          <w:sz w:val="18"/>
+          <w:szCs w:val="18"/>
+          <w:lang w:val="en-US"/>
+        </w:rPr>
+        <w:t>1</w:t>
+      </w:r>
     </w:p>
     <w:p>
       <w:pPr>
@@ -6368,6 +6947,7 @@
           <w:color w:val="000000" w:themeColor="text1"/>
           <w:sz w:val="18"/>
           <w:szCs w:val="18"/>
+          <w:lang w:val="en-US"/>
         </w:rPr>
       </w:pPr>
       <w:r>
@@ -6380,17 +6960,38 @@
           <w:szCs w:val="18"/>
           <w:u w:val="none"/>
         </w:rPr>
-        <w:t>ΒΙΒΛΙΟΓΡΑΦΙΑ…………………………………………………………………………………………………………………….……88</w:t>
-      </w:r>
-      <w:r>
-        <w:rPr>
-          <w:rFonts w:ascii="Calibri" w:hAnsi="Calibri"/>
-          <w:b/>
-          <w:color w:val="000000" w:themeColor="text1"/>
+        <w:t>ΒΙΒΛΙΟΓΡΑΦΙΑ…………………………………………………………………………………………………………………….……</w:t>
+      </w:r>
+      <w:r>
+        <w:rPr>
+          <w:rFonts w:asciiTheme="minorHAnsi" w:hAnsiTheme="minorHAnsi" w:cstheme="minorHAnsi"/>
+          <w:b/>
           <w:sz w:val="18"/>
           <w:szCs w:val="18"/>
+          <w:lang w:val="en-US"/>
+        </w:rPr>
+        <w:t>5</w:t>
+      </w:r>
+      <w:r>
+        <w:rPr>
+          <w:rFonts w:ascii="Calibri" w:hAnsi="Calibri"/>
+          <w:b/>
+          <w:color w:val="000000" w:themeColor="text1"/>
+          <w:sz w:val="18"/>
+          <w:szCs w:val="18"/>
         </w:rPr>
         <w:fldChar w:fldCharType="end"/>
+      </w:r>
+      <w:r>
+        <w:rPr>
+          <w:rFonts w:ascii="Calibri" w:hAnsi="Calibri"/>
+          <w:b/>
+          <w:color w:val="000000" w:themeColor="text1"/>
+          <w:sz w:val="18"/>
+          <w:szCs w:val="18"/>
+          <w:lang w:val="en-US"/>
+        </w:rPr>
+        <w:t>2</w:t>
       </w:r>
     </w:p>
     <w:p>
@@ -8342,7 +8943,21 @@
           <w:rFonts w:ascii="Calibri" w:hAnsi="Calibri" w:cs="Calibri"/>
           <w:lang w:val="en-US"/>
         </w:rPr>
-        <w:t xml:space="preserve"> from the reading of the file with our dataset of all this historical data of the ships.</w:t>
+        <w:t xml:space="preserve"> from the reading of the file </w:t>
+      </w:r>
+      <w:r>
+        <w:rPr>
+          <w:rFonts w:ascii="Calibri" w:hAnsi="Calibri" w:cs="Calibri"/>
+          <w:lang w:val="en-US"/>
+        </w:rPr>
+        <w:t>of</w:t>
+      </w:r>
+      <w:r>
+        <w:rPr>
+          <w:rFonts w:ascii="Calibri" w:hAnsi="Calibri" w:cs="Calibri"/>
+          <w:lang w:val="en-US"/>
+        </w:rPr>
+        <w:t xml:space="preserve"> our dataset of all this historical data of the ships.</w:t>
       </w:r>
     </w:p>
     <w:p>
@@ -9062,23 +9677,227 @@
           <w:color w:val="000000"/>
           <w:lang w:val="en-US"/>
         </w:rPr>
-        <w:t>.21</w:t>
-      </w:r>
-    </w:p>
-    <w:p>
-      <w:pPr>
-        <w:jc w:val="both"/>
+        <w:t>.2</w:t>
+      </w:r>
+      <w:r>
         <w:rPr>
           <w:rFonts w:ascii="Calibri" w:hAnsi="Calibri"/>
           <w:color w:val="000000"/>
-        </w:rPr>
-      </w:pPr>
-      <w:r>
-        <w:rPr>
-          <w:rFonts w:ascii="Calibri" w:hAnsi="Calibri"/>
-          <w:b/>
-        </w:rPr>
-        <w:t>Εικ.2</w:t>
+          <w:lang w:val="en-US"/>
+        </w:rPr>
+        <w:t>0</w:t>
+      </w:r>
+    </w:p>
+    <w:p>
+      <w:pPr>
+        <w:jc w:val="both"/>
+        <w:rPr>
+          <w:rFonts w:ascii="Calibri" w:hAnsi="Calibri"/>
+          <w:color w:val="000000"/>
+        </w:rPr>
+      </w:pPr>
+      <w:r>
+        <w:rPr>
+          <w:rFonts w:ascii="Calibri" w:hAnsi="Calibri"/>
+          <w:b/>
+        </w:rPr>
+        <w:t>Εικ</w:t>
+      </w:r>
+      <w:r>
+        <w:rPr>
+          <w:rFonts w:ascii="Calibri" w:hAnsi="Calibri"/>
+          <w:b/>
+          <w:lang w:val="en-US"/>
+        </w:rPr>
+        <w:t>.2.</w:t>
+      </w:r>
+      <w:r>
+        <w:rPr>
+          <w:rFonts w:ascii="Calibri" w:hAnsi="Calibri"/>
+          <w:lang w:val="en-US"/>
+        </w:rPr>
+        <w:t xml:space="preserve"> </w:t>
+      </w:r>
+      <w:r>
+        <w:rPr>
+          <w:rFonts w:ascii="Calibri" w:hAnsi="Calibri"/>
+        </w:rPr>
+        <w:t xml:space="preserve">Επεξήγηση συμβόλων </w:t>
+      </w:r>
+      <w:r>
+        <w:rPr>
+          <w:rFonts w:ascii="Calibri" w:hAnsi="Calibri"/>
+          <w:lang w:val="en-US"/>
+        </w:rPr>
+        <w:t>Component</w:t>
+      </w:r>
+      <w:r>
+        <w:rPr>
+          <w:rFonts w:ascii="Calibri" w:hAnsi="Calibri"/>
+        </w:rPr>
+        <w:t xml:space="preserve"> διαγράμματος</w:t>
+      </w:r>
+      <w:r>
+        <w:rPr>
+          <w:rFonts w:ascii="Calibri" w:hAnsi="Calibri"/>
+        </w:rPr>
+        <w:t>………………….</w:t>
+      </w:r>
+      <w:r>
+        <w:rPr>
+          <w:rFonts w:ascii="Calibri" w:hAnsi="Calibri"/>
+          <w:color w:val="000000"/>
+        </w:rPr>
+        <w:t>σ.2</w:t>
+      </w:r>
+      <w:r>
+        <w:rPr>
+          <w:rFonts w:ascii="Calibri" w:hAnsi="Calibri"/>
+          <w:color w:val="000000"/>
+        </w:rPr>
+        <w:t>4</w:t>
+      </w:r>
+    </w:p>
+    <w:p>
+      <w:pPr>
+        <w:jc w:val="both"/>
+        <w:rPr>
+          <w:rFonts w:ascii="Calibri" w:hAnsi="Calibri"/>
+          <w:lang w:val="en-US"/>
+        </w:rPr>
+      </w:pPr>
+      <w:r>
+        <w:rPr>
+          <w:rFonts w:ascii="Calibri" w:hAnsi="Calibri"/>
+          <w:b/>
+        </w:rPr>
+        <w:t>Εικ</w:t>
+      </w:r>
+      <w:r>
+        <w:rPr>
+          <w:rFonts w:ascii="Calibri" w:hAnsi="Calibri"/>
+          <w:b/>
+          <w:lang w:val="en-US"/>
+        </w:rPr>
+        <w:t>.3.</w:t>
+      </w:r>
+      <w:r>
+        <w:rPr>
+          <w:rFonts w:ascii="Calibri" w:hAnsi="Calibri"/>
+          <w:lang w:val="en-US"/>
+        </w:rPr>
+        <w:t xml:space="preserve"> </w:t>
+      </w:r>
+      <w:r>
+        <w:rPr>
+          <w:rFonts w:ascii="Calibri" w:hAnsi="Calibri"/>
+          <w:lang w:val="en-US"/>
+        </w:rPr>
+        <w:t>Component</w:t>
+      </w:r>
+      <w:r>
+        <w:rPr>
+          <w:rFonts w:ascii="Calibri" w:hAnsi="Calibri"/>
+          <w:lang w:val="en-US"/>
+        </w:rPr>
+        <w:t xml:space="preserve"> </w:t>
+      </w:r>
+      <w:r>
+        <w:rPr>
+          <w:rFonts w:ascii="Calibri" w:hAnsi="Calibri"/>
+          <w:lang w:val="en-US"/>
+        </w:rPr>
+        <w:t>Diagram</w:t>
+      </w:r>
+      <w:r>
+        <w:rPr>
+          <w:rFonts w:ascii="Calibri" w:hAnsi="Calibri"/>
+          <w:lang w:val="en-US"/>
+        </w:rPr>
+        <w:t>……………………………………………………………….</w:t>
+      </w:r>
+      <w:r>
+        <w:rPr>
+          <w:rFonts w:ascii="Calibri" w:hAnsi="Calibri"/>
+        </w:rPr>
+        <w:t>σ</w:t>
+      </w:r>
+      <w:r>
+        <w:rPr>
+          <w:rFonts w:ascii="Calibri" w:hAnsi="Calibri"/>
+          <w:lang w:val="en-US"/>
+        </w:rPr>
+        <w:t>.2</w:t>
+      </w:r>
+      <w:r>
+        <w:rPr>
+          <w:rFonts w:ascii="Calibri" w:hAnsi="Calibri"/>
+          <w:lang w:val="en-US"/>
+        </w:rPr>
+        <w:t>6</w:t>
+      </w:r>
+    </w:p>
+    <w:p>
+      <w:pPr>
+        <w:jc w:val="both"/>
+        <w:rPr>
+          <w:rFonts w:ascii="Calibri" w:hAnsi="Calibri"/>
+        </w:rPr>
+      </w:pPr>
+      <w:r>
+        <w:rPr>
+          <w:rFonts w:ascii="Calibri" w:hAnsi="Calibri"/>
+          <w:b/>
+        </w:rPr>
+        <w:t>Εικ</w:t>
+      </w:r>
+      <w:r>
+        <w:rPr>
+          <w:rFonts w:ascii="Calibri" w:hAnsi="Calibri"/>
+          <w:b/>
+          <w:lang w:val="en-US"/>
+        </w:rPr>
+        <w:t xml:space="preserve">.4. </w:t>
+      </w:r>
+      <w:r>
+        <w:rPr>
+          <w:rFonts w:ascii="Calibri" w:hAnsi="Calibri"/>
+        </w:rPr>
+        <w:t>Στυλ Αλληλεπίδρασης εφαρμογής 1</w:t>
+      </w:r>
+      <w:r>
+        <w:rPr>
+          <w:rFonts w:ascii="Calibri" w:hAnsi="Calibri"/>
+        </w:rPr>
+        <w:t>………………………………………..σ.2</w:t>
+      </w:r>
+      <w:r>
+        <w:rPr>
+          <w:rFonts w:ascii="Calibri" w:hAnsi="Calibri"/>
+        </w:rPr>
+        <w:t>7</w:t>
+      </w:r>
+    </w:p>
+    <w:p>
+      <w:pPr>
+        <w:jc w:val="both"/>
+        <w:rPr>
+          <w:rFonts w:ascii="Calibri" w:hAnsi="Calibri"/>
+        </w:rPr>
+      </w:pPr>
+      <w:r>
+        <w:rPr>
+          <w:rFonts w:ascii="Calibri" w:hAnsi="Calibri"/>
+          <w:b/>
+        </w:rPr>
+        <w:t>Εικ.</w:t>
+      </w:r>
+      <w:r>
+        <w:rPr>
+          <w:rFonts w:ascii="Calibri" w:hAnsi="Calibri"/>
+          <w:b/>
+        </w:rPr>
+        <w:t>5</w:t>
       </w:r>
       <w:r>
         <w:rPr>
@@ -9090,141 +9909,27 @@
       <w:r>
         <w:rPr>
           <w:rFonts w:ascii="Calibri" w:hAnsi="Calibri"/>
-        </w:rPr>
-        <w:t xml:space="preserve"> Επεξήγηση συμβόλων </w:t>
-      </w:r>
-      <w:r>
-        <w:rPr>
-          <w:rFonts w:ascii="Calibri" w:hAnsi="Calibri"/>
-          <w:lang w:val="en-US"/>
-        </w:rPr>
-        <w:t>Component</w:t>
-      </w:r>
-      <w:r>
-        <w:rPr>
-          <w:rFonts w:ascii="Calibri" w:hAnsi="Calibri"/>
-        </w:rPr>
-        <w:t xml:space="preserve"> διαγράμματος</w:t>
-      </w:r>
-      <w:r>
-        <w:rPr>
-          <w:rFonts w:ascii="Calibri" w:hAnsi="Calibri"/>
-        </w:rPr>
-        <w:t>………………….</w:t>
-      </w:r>
-      <w:r>
-        <w:rPr>
-          <w:rFonts w:ascii="Calibri" w:hAnsi="Calibri"/>
-          <w:color w:val="000000"/>
-        </w:rPr>
-        <w:t>σ.22</w:t>
-      </w:r>
-    </w:p>
-    <w:p>
-      <w:pPr>
-        <w:jc w:val="both"/>
-        <w:rPr>
-          <w:rFonts w:ascii="Calibri" w:hAnsi="Calibri"/>
-          <w:lang w:val="en-US"/>
-        </w:rPr>
-      </w:pPr>
-      <w:r>
-        <w:rPr>
-          <w:rFonts w:ascii="Calibri" w:hAnsi="Calibri"/>
-          <w:b/>
-        </w:rPr>
-        <w:t>Εικ</w:t>
-      </w:r>
-      <w:r>
-        <w:rPr>
-          <w:rFonts w:ascii="Calibri" w:hAnsi="Calibri"/>
-          <w:b/>
-          <w:lang w:val="en-US"/>
-        </w:rPr>
-        <w:t>.3.</w:t>
-      </w:r>
-      <w:r>
-        <w:rPr>
-          <w:rFonts w:ascii="Calibri" w:hAnsi="Calibri"/>
-          <w:lang w:val="en-US"/>
-        </w:rPr>
-        <w:t xml:space="preserve"> </w:t>
-      </w:r>
-      <w:r>
-        <w:rPr>
-          <w:rFonts w:ascii="Calibri" w:hAnsi="Calibri"/>
-          <w:lang w:val="en-US"/>
-        </w:rPr>
-        <w:t>Component</w:t>
-      </w:r>
-      <w:r>
-        <w:rPr>
-          <w:rFonts w:ascii="Calibri" w:hAnsi="Calibri"/>
-          <w:lang w:val="en-US"/>
-        </w:rPr>
-        <w:t xml:space="preserve"> </w:t>
-      </w:r>
-      <w:r>
-        <w:rPr>
-          <w:rFonts w:ascii="Calibri" w:hAnsi="Calibri"/>
-          <w:lang w:val="en-US"/>
-        </w:rPr>
-        <w:t>Diagram</w:t>
-      </w:r>
-      <w:r>
-        <w:rPr>
-          <w:rFonts w:ascii="Calibri" w:hAnsi="Calibri"/>
-          <w:lang w:val="en-US"/>
-        </w:rPr>
-        <w:t>……………………………………………………………….</w:t>
-      </w:r>
-      <w:r>
-        <w:rPr>
-          <w:rFonts w:ascii="Calibri" w:hAnsi="Calibri"/>
-        </w:rPr>
-        <w:t>σ</w:t>
-      </w:r>
-      <w:r>
-        <w:rPr>
-          <w:rFonts w:ascii="Calibri" w:hAnsi="Calibri"/>
-          <w:lang w:val="en-US"/>
-        </w:rPr>
-        <w:t>.23</w:t>
-      </w:r>
-    </w:p>
-    <w:p>
-      <w:pPr>
-        <w:jc w:val="both"/>
-        <w:rPr>
-          <w:rFonts w:ascii="Calibri" w:hAnsi="Calibri"/>
-        </w:rPr>
-      </w:pPr>
-      <w:r>
-        <w:rPr>
-          <w:rFonts w:ascii="Calibri" w:hAnsi="Calibri"/>
-          <w:b/>
-        </w:rPr>
-        <w:t>Εικ</w:t>
-      </w:r>
-      <w:r>
-        <w:rPr>
-          <w:rFonts w:ascii="Calibri" w:hAnsi="Calibri"/>
-          <w:b/>
-          <w:lang w:val="en-US"/>
-        </w:rPr>
-        <w:t xml:space="preserve">.4. </w:t>
-      </w:r>
-      <w:r>
-        <w:rPr>
-          <w:rFonts w:ascii="Calibri" w:hAnsi="Calibri"/>
-        </w:rPr>
-        <w:t>Στυλ Αλληλεπίδρασης εφαρμογής 1</w:t>
-      </w:r>
-      <w:r>
-        <w:rPr>
-          <w:rFonts w:ascii="Calibri" w:hAnsi="Calibri"/>
-        </w:rPr>
-        <w:t>………………………………………..σ.24</w:t>
+          <w:b/>
+        </w:rPr>
+        <w:t xml:space="preserve"> </w:t>
+      </w:r>
+      <w:r>
+        <w:rPr>
+          <w:rFonts w:ascii="Calibri" w:hAnsi="Calibri"/>
+        </w:rPr>
+        <w:t xml:space="preserve">Στυλ Αλληλεπίδρασης εφαρμογής </w:t>
+      </w:r>
+      <w:r>
+        <w:rPr>
+          <w:rFonts w:ascii="Calibri" w:hAnsi="Calibri"/>
+        </w:rPr>
+        <w:t>2………………………………………..σ.2</w:t>
+      </w:r>
+      <w:r>
+        <w:rPr>
+          <w:rFonts w:ascii="Calibri" w:hAnsi="Calibri"/>
+        </w:rPr>
+        <w:t>8</w:t>
       </w:r>
     </w:p>
     <w:p>
@@ -9246,7 +9951,7 @@
           <w:rFonts w:ascii="Calibri" w:hAnsi="Calibri"/>
           <w:b/>
         </w:rPr>
-        <w:t>5</w:t>
+        <w:t>6</w:t>
       </w:r>
       <w:r>
         <w:rPr>
@@ -9272,7 +9977,13 @@
         <w:rPr>
           <w:rFonts w:ascii="Calibri" w:hAnsi="Calibri"/>
         </w:rPr>
-        <w:t>2………………………………………..σ.24</w:t>
+        <w:t>3………………………………………..σ.2</w:t>
+      </w:r>
+      <w:r>
+        <w:rPr>
+          <w:rFonts w:ascii="Calibri" w:hAnsi="Calibri"/>
+        </w:rPr>
+        <w:t>8</w:t>
       </w:r>
     </w:p>
     <w:p>
@@ -9294,7 +10005,7 @@
           <w:rFonts w:ascii="Calibri" w:hAnsi="Calibri"/>
           <w:b/>
         </w:rPr>
-        <w:t>6</w:t>
+        <w:t>7</w:t>
       </w:r>
       <w:r>
         <w:rPr>
@@ -9314,22 +10025,39 @@
         <w:rPr>
           <w:rFonts w:ascii="Calibri" w:hAnsi="Calibri"/>
         </w:rPr>
-        <w:t xml:space="preserve">Στυλ Αλληλεπίδρασης εφαρμογής </w:t>
-      </w:r>
-      <w:r>
-        <w:rPr>
-          <w:rFonts w:ascii="Calibri" w:hAnsi="Calibri"/>
-        </w:rPr>
-        <w:t>3………………………………………..σ.24</w:t>
-      </w:r>
-    </w:p>
-    <w:p>
-      <w:pPr>
-        <w:jc w:val="both"/>
-        <w:rPr>
-          <w:rFonts w:ascii="Calibri" w:hAnsi="Calibri"/>
-        </w:rPr>
-      </w:pPr>
+        <w:t xml:space="preserve">Εξοικείωση με τον </w:t>
+      </w:r>
+      <w:r>
+        <w:rPr>
+          <w:rFonts w:ascii="Calibri" w:hAnsi="Calibri"/>
+          <w:lang w:val="en-US"/>
+        </w:rPr>
+        <w:t>editor</w:t>
+      </w:r>
+      <w:r>
+        <w:rPr>
+          <w:rFonts w:ascii="Calibri" w:hAnsi="Calibri"/>
+        </w:rPr>
+        <w:t>………………………………………………………</w:t>
+      </w:r>
+      <w:r>
+        <w:rPr>
+          <w:rFonts w:ascii="Calibri" w:hAnsi="Calibri"/>
+        </w:rPr>
+        <w:t>.</w:t>
+      </w:r>
+      <w:r>
+        <w:rPr>
+          <w:rFonts w:ascii="Calibri" w:hAnsi="Calibri"/>
+        </w:rPr>
+        <w:t>…</w:t>
+      </w:r>
+      <w:r>
+        <w:rPr>
+          <w:rFonts w:ascii="Calibri" w:hAnsi="Calibri"/>
+        </w:rPr>
+        <w:t>σ.43</w:t>
+      </w:r>
     </w:p>
     <w:p>
       <w:pPr>
@@ -9820,7 +10548,15 @@
           <w:color w:val="000000"/>
           <w:lang w:val="en-US"/>
         </w:rPr>
-        <w:t>.41</w:t>
+        <w:t>.</w:t>
+      </w:r>
+      <w:r>
+        <w:rPr>
+          <w:rFonts w:ascii="Calibri" w:hAnsi="Calibri"/>
+          <w:color w:val="000000"/>
+          <w:lang w:val="en-US"/>
+        </w:rPr>
+        <w:t>30</w:t>
       </w:r>
     </w:p>
     <w:p>
@@ -9887,23 +10623,31 @@
           <w:color w:val="000000"/>
           <w:lang w:val="en-US"/>
         </w:rPr>
-        <w:t>.60</w:t>
-      </w:r>
-    </w:p>
-    <w:p>
-      <w:pPr>
-        <w:jc w:val="both"/>
+        <w:t>.</w:t>
+      </w:r>
+      <w:r>
         <w:rPr>
           <w:rFonts w:ascii="Calibri" w:hAnsi="Calibri"/>
           <w:color w:val="000000"/>
           <w:lang w:val="en-US"/>
         </w:rPr>
-      </w:pPr>
-      <w:r>
-        <w:rPr>
-          <w:rFonts w:ascii="Calibri" w:hAnsi="Calibri"/>
-          <w:b/>
+        <w:t>31</w:t>
+      </w:r>
+    </w:p>
+    <w:p>
+      <w:pPr>
+        <w:jc w:val="both"/>
+        <w:rPr>
+          <w:rFonts w:ascii="Calibri" w:hAnsi="Calibri"/>
           <w:color w:val="000000"/>
+          <w:lang w:val="en-US"/>
+        </w:rPr>
+      </w:pPr>
+      <w:r>
+        <w:rPr>
+          <w:rFonts w:ascii="Calibri" w:hAnsi="Calibri"/>
+          <w:b/>
+          <w:color w:val="000000"/>
         </w:rPr>
         <w:t>Απόσπασμα</w:t>
       </w:r>
@@ -9933,21 +10677,68 @@
         </w:rPr>
         <w:t>variables of lon lat code snippet</w:t>
       </w:r>
-    </w:p>
-    <w:p>
-      <w:pPr>
-        <w:jc w:val="both"/>
+      <w:r>
         <w:rPr>
           <w:rFonts w:ascii="Calibri" w:hAnsi="Calibri"/>
           <w:color w:val="000000"/>
           <w:lang w:val="en-US"/>
         </w:rPr>
-      </w:pPr>
-      <w:r>
-        <w:rPr>
-          <w:rFonts w:ascii="Calibri" w:hAnsi="Calibri"/>
-          <w:b/>
+        <w:t>…</w:t>
+      </w:r>
+      <w:r>
+        <w:rPr>
+          <w:rFonts w:ascii="Calibri" w:hAnsi="Calibri"/>
           <w:color w:val="000000"/>
+          <w:lang w:val="en-US"/>
+        </w:rPr>
+        <w:t>…</w:t>
+      </w:r>
+      <w:r>
+        <w:rPr>
+          <w:rFonts w:ascii="Calibri" w:hAnsi="Calibri"/>
+          <w:color w:val="000000"/>
+          <w:lang w:val="en-US"/>
+        </w:rPr>
+        <w:t>……………………………………</w:t>
+      </w:r>
+      <w:r>
+        <w:rPr>
+          <w:rFonts w:ascii="Calibri" w:hAnsi="Calibri"/>
+          <w:color w:val="000000"/>
+          <w:lang w:val="en-US"/>
+        </w:rPr>
+        <w:t>.</w:t>
+      </w:r>
+      <w:r>
+        <w:rPr>
+          <w:rFonts w:ascii="Calibri" w:hAnsi="Calibri"/>
+          <w:color w:val="000000"/>
+        </w:rPr>
+        <w:t>σ</w:t>
+      </w:r>
+      <w:r>
+        <w:rPr>
+          <w:rFonts w:ascii="Calibri" w:hAnsi="Calibri"/>
+          <w:color w:val="000000"/>
+          <w:lang w:val="en-US"/>
+        </w:rPr>
+        <w:t>.31</w:t>
+      </w:r>
+    </w:p>
+    <w:p>
+      <w:pPr>
+        <w:jc w:val="both"/>
+        <w:rPr>
+          <w:rFonts w:ascii="Calibri" w:hAnsi="Calibri"/>
+          <w:color w:val="000000"/>
+          <w:lang w:val="en-US"/>
+        </w:rPr>
+      </w:pPr>
+      <w:r>
+        <w:rPr>
+          <w:rFonts w:ascii="Calibri" w:hAnsi="Calibri"/>
+          <w:b/>
+          <w:color w:val="000000"/>
         </w:rPr>
         <w:t>Απόσπασμα</w:t>
       </w:r>
@@ -9977,21 +10768,52 @@
         </w:rPr>
         <w:t>create segment polyline code snippet</w:t>
       </w:r>
-    </w:p>
-    <w:p>
-      <w:pPr>
-        <w:jc w:val="both"/>
+      <w:r>
         <w:rPr>
           <w:rFonts w:ascii="Calibri" w:hAnsi="Calibri"/>
           <w:color w:val="000000"/>
           <w:lang w:val="en-US"/>
         </w:rPr>
-      </w:pPr>
-      <w:r>
-        <w:rPr>
-          <w:rFonts w:ascii="Calibri" w:hAnsi="Calibri"/>
-          <w:b/>
+        <w:t>……</w:t>
+      </w:r>
+      <w:r>
+        <w:rPr>
+          <w:rFonts w:ascii="Calibri" w:hAnsi="Calibri"/>
           <w:color w:val="000000"/>
+          <w:lang w:val="en-US"/>
+        </w:rPr>
+        <w:t>…………………………...</w:t>
+      </w:r>
+      <w:r>
+        <w:rPr>
+          <w:rFonts w:ascii="Calibri" w:hAnsi="Calibri"/>
+          <w:color w:val="000000"/>
+        </w:rPr>
+        <w:t>σ</w:t>
+      </w:r>
+      <w:r>
+        <w:rPr>
+          <w:rFonts w:ascii="Calibri" w:hAnsi="Calibri"/>
+          <w:color w:val="000000"/>
+          <w:lang w:val="en-US"/>
+        </w:rPr>
+        <w:t>.31</w:t>
+      </w:r>
+    </w:p>
+    <w:p>
+      <w:pPr>
+        <w:jc w:val="both"/>
+        <w:rPr>
+          <w:rFonts w:ascii="Calibri" w:hAnsi="Calibri"/>
+          <w:color w:val="000000"/>
+          <w:lang w:val="en-US"/>
+        </w:rPr>
+      </w:pPr>
+      <w:r>
+        <w:rPr>
+          <w:rFonts w:ascii="Calibri" w:hAnsi="Calibri"/>
+          <w:b/>
+          <w:color w:val="000000"/>
         </w:rPr>
         <w:t>Απόσπασμα</w:t>
       </w:r>
@@ -10021,21 +10843,68 @@
         </w:rPr>
         <w:t>else if not current_lanel check code snippet</w:t>
       </w:r>
-    </w:p>
-    <w:p>
-      <w:pPr>
-        <w:jc w:val="both"/>
+      <w:r>
         <w:rPr>
           <w:rFonts w:ascii="Calibri" w:hAnsi="Calibri"/>
           <w:color w:val="000000"/>
           <w:lang w:val="en-US"/>
         </w:rPr>
-      </w:pPr>
-      <w:r>
-        <w:rPr>
-          <w:rFonts w:ascii="Calibri" w:hAnsi="Calibri"/>
-          <w:b/>
+        <w:t>…………………</w:t>
+      </w:r>
+      <w:r>
+        <w:rPr>
+          <w:rFonts w:ascii="Calibri" w:hAnsi="Calibri"/>
           <w:color w:val="000000"/>
+          <w:lang w:val="en-US"/>
+        </w:rPr>
+        <w:t>..</w:t>
+      </w:r>
+      <w:r>
+        <w:rPr>
+          <w:rFonts w:ascii="Calibri" w:hAnsi="Calibri"/>
+          <w:color w:val="000000"/>
+          <w:lang w:val="en-US"/>
+        </w:rPr>
+        <w:t>…</w:t>
+      </w:r>
+      <w:r>
+        <w:rPr>
+          <w:rFonts w:ascii="Calibri" w:hAnsi="Calibri"/>
+          <w:color w:val="000000"/>
+          <w:lang w:val="en-US"/>
+        </w:rPr>
+        <w:t>..</w:t>
+      </w:r>
+      <w:r>
+        <w:rPr>
+          <w:rFonts w:ascii="Calibri" w:hAnsi="Calibri"/>
+          <w:color w:val="000000"/>
+        </w:rPr>
+        <w:t>σ</w:t>
+      </w:r>
+      <w:r>
+        <w:rPr>
+          <w:rFonts w:ascii="Calibri" w:hAnsi="Calibri"/>
+          <w:color w:val="000000"/>
+          <w:lang w:val="en-US"/>
+        </w:rPr>
+        <w:t>.32</w:t>
+      </w:r>
+    </w:p>
+    <w:p>
+      <w:pPr>
+        <w:jc w:val="both"/>
+        <w:rPr>
+          <w:rFonts w:ascii="Calibri" w:hAnsi="Calibri"/>
+          <w:color w:val="000000"/>
+          <w:lang w:val="en-US"/>
+        </w:rPr>
+      </w:pPr>
+      <w:r>
+        <w:rPr>
+          <w:rFonts w:ascii="Calibri" w:hAnsi="Calibri"/>
+          <w:b/>
+          <w:color w:val="000000"/>
         </w:rPr>
         <w:t>Απόσπασμα</w:t>
       </w:r>
@@ -10065,21 +10934,68 @@
         </w:rPr>
         <w:t>final segments array code snippet</w:t>
       </w:r>
-    </w:p>
-    <w:p>
-      <w:pPr>
-        <w:jc w:val="both"/>
+      <w:r>
         <w:rPr>
           <w:rFonts w:ascii="Calibri" w:hAnsi="Calibri"/>
           <w:color w:val="000000"/>
           <w:lang w:val="en-US"/>
         </w:rPr>
-      </w:pPr>
-      <w:r>
-        <w:rPr>
-          <w:rFonts w:ascii="Calibri" w:hAnsi="Calibri"/>
-          <w:b/>
+        <w:t>…………………………………</w:t>
+      </w:r>
+      <w:r>
+        <w:rPr>
+          <w:rFonts w:ascii="Calibri" w:hAnsi="Calibri"/>
           <w:color w:val="000000"/>
+          <w:lang w:val="en-US"/>
+        </w:rPr>
+        <w:t>..</w:t>
+      </w:r>
+      <w:r>
+        <w:rPr>
+          <w:rFonts w:ascii="Calibri" w:hAnsi="Calibri"/>
+          <w:color w:val="000000"/>
+          <w:lang w:val="en-US"/>
+        </w:rPr>
+        <w:t>…</w:t>
+      </w:r>
+      <w:r>
+        <w:rPr>
+          <w:rFonts w:ascii="Calibri" w:hAnsi="Calibri"/>
+          <w:color w:val="000000"/>
+          <w:lang w:val="en-US"/>
+        </w:rPr>
+        <w:t>.</w:t>
+      </w:r>
+      <w:r>
+        <w:rPr>
+          <w:rFonts w:ascii="Calibri" w:hAnsi="Calibri"/>
+          <w:color w:val="000000"/>
+        </w:rPr>
+        <w:t>σ</w:t>
+      </w:r>
+      <w:r>
+        <w:rPr>
+          <w:rFonts w:ascii="Calibri" w:hAnsi="Calibri"/>
+          <w:color w:val="000000"/>
+          <w:lang w:val="en-US"/>
+        </w:rPr>
+        <w:t>.32</w:t>
+      </w:r>
+    </w:p>
+    <w:p>
+      <w:pPr>
+        <w:jc w:val="both"/>
+        <w:rPr>
+          <w:rFonts w:ascii="Calibri" w:hAnsi="Calibri"/>
+          <w:color w:val="000000"/>
+          <w:lang w:val="en-US"/>
+        </w:rPr>
+      </w:pPr>
+      <w:r>
+        <w:rPr>
+          <w:rFonts w:ascii="Calibri" w:hAnsi="Calibri"/>
+          <w:b/>
+          <w:color w:val="000000"/>
         </w:rPr>
         <w:t>Απόσπασμα</w:t>
       </w:r>
@@ -10118,20 +11034,67 @@
         </w:rPr>
         <w:t>createContext useContext hooks code snippet</w:t>
       </w:r>
-    </w:p>
-    <w:p>
-      <w:pPr>
-        <w:jc w:val="both"/>
+      <w:r>
         <w:rPr>
           <w:rFonts w:ascii="Calibri" w:hAnsi="Calibri"/>
           <w:color w:val="000000"/>
-        </w:rPr>
-      </w:pPr>
-      <w:r>
-        <w:rPr>
-          <w:rFonts w:ascii="Calibri" w:hAnsi="Calibri"/>
-          <w:b/>
+          <w:lang w:val="en-US"/>
+        </w:rPr>
+        <w:t>……………</w:t>
+      </w:r>
+      <w:r>
+        <w:rPr>
+          <w:rFonts w:ascii="Calibri" w:hAnsi="Calibri"/>
           <w:color w:val="000000"/>
+          <w:lang w:val="en-US"/>
+        </w:rPr>
+        <w:t>..</w:t>
+      </w:r>
+      <w:r>
+        <w:rPr>
+          <w:rFonts w:ascii="Calibri" w:hAnsi="Calibri"/>
+          <w:color w:val="000000"/>
+          <w:lang w:val="en-US"/>
+        </w:rPr>
+        <w:t>……</w:t>
+      </w:r>
+      <w:r>
+        <w:rPr>
+          <w:rFonts w:ascii="Calibri" w:hAnsi="Calibri"/>
+          <w:color w:val="000000"/>
+          <w:lang w:val="en-US"/>
+        </w:rPr>
+        <w:t>.</w:t>
+      </w:r>
+      <w:r>
+        <w:rPr>
+          <w:rFonts w:ascii="Calibri" w:hAnsi="Calibri"/>
+          <w:color w:val="000000"/>
+        </w:rPr>
+        <w:t>σ</w:t>
+      </w:r>
+      <w:r>
+        <w:rPr>
+          <w:rFonts w:ascii="Calibri" w:hAnsi="Calibri"/>
+          <w:color w:val="000000"/>
+          <w:lang w:val="en-US"/>
+        </w:rPr>
+        <w:t>.33</w:t>
+      </w:r>
+    </w:p>
+    <w:p>
+      <w:pPr>
+        <w:jc w:val="both"/>
+        <w:rPr>
+          <w:rFonts w:ascii="Calibri" w:hAnsi="Calibri"/>
+          <w:color w:val="000000"/>
+        </w:rPr>
+      </w:pPr>
+      <w:r>
+        <w:rPr>
+          <w:rFonts w:ascii="Calibri" w:hAnsi="Calibri"/>
+          <w:b/>
+          <w:color w:val="000000"/>
         </w:rPr>
         <w:t>Απόσπασμα</w:t>
       </w:r>
@@ -10189,21 +11152,28 @@
         </w:rPr>
         <w:t>snippet</w:t>
       </w:r>
-    </w:p>
-    <w:p>
-      <w:pPr>
-        <w:jc w:val="both"/>
+      <w:r>
         <w:rPr>
           <w:rFonts w:ascii="Calibri" w:hAnsi="Calibri"/>
           <w:color w:val="000000"/>
         </w:rPr>
-      </w:pPr>
-      <w:r>
-        <w:rPr>
-          <w:rFonts w:ascii="Calibri" w:hAnsi="Calibri"/>
-          <w:b/>
+        <w:t>……………………………….….σ.46</w:t>
+      </w:r>
+    </w:p>
+    <w:p>
+      <w:pPr>
+        <w:jc w:val="both"/>
+        <w:rPr>
+          <w:rFonts w:ascii="Calibri" w:hAnsi="Calibri"/>
           <w:color w:val="000000"/>
         </w:rPr>
+      </w:pPr>
+      <w:r>
+        <w:rPr>
+          <w:rFonts w:ascii="Calibri" w:hAnsi="Calibri"/>
+          <w:b/>
+          <w:color w:val="000000"/>
+        </w:rPr>
         <w:t>Απόσπασμα</w:t>
       </w:r>
       <w:r>
@@ -10275,6 +11245,13 @@
           <w:lang w:val="en-US"/>
         </w:rPr>
         <w:t>snippet</w:t>
+      </w:r>
+      <w:r>
+        <w:rPr>
+          <w:rFonts w:ascii="Calibri" w:hAnsi="Calibri"/>
+          <w:color w:val="000000"/>
+        </w:rPr>
+        <w:t>………………………………….…….σ.47</w:t>
       </w:r>
     </w:p>
     <w:p>
@@ -34327,7 +35304,15 @@
           <w:color w:val="000000" w:themeColor="text1"/>
           <w:lang w:val="en-US"/>
         </w:rPr>
-        <w:t>visrtual</w:t>
+        <w:t>vi</w:t>
+      </w:r>
+      <w:r>
+        <w:rPr>
+          <w:rFonts w:ascii="Calibri" w:hAnsi="Calibri"/>
+          <w:color w:val="000000" w:themeColor="text1"/>
+          <w:lang w:val="en-US"/>
+        </w:rPr>
+        <w:t>rtual</w:t>
       </w:r>
       <w:r>
         <w:rPr>
@@ -34363,7 +35348,21 @@
           <w:rFonts w:ascii="Calibri" w:hAnsi="Calibri"/>
           <w:color w:val="000000" w:themeColor="text1"/>
         </w:rPr>
-        <w:t xml:space="preserve">φορτώνει συγκεκριμένα κομμάτια της εφαμογής. Επίσης επειδή είναι μια βιβλιοθήκη και το μόνο που χρειάζεται κανείς να γνωρίζει για να αρχίσει να δημιουργεί εφαρμογές σε αυτήν είναι </w:t>
+        <w:t>φορτώνει συγκεκριμένα κομμάτια της εφα</w:t>
+      </w:r>
+      <w:r>
+        <w:rPr>
+          <w:rFonts w:ascii="Calibri" w:hAnsi="Calibri"/>
+          <w:color w:val="000000" w:themeColor="text1"/>
+        </w:rPr>
+        <w:t>ρ</w:t>
+      </w:r>
+      <w:r>
+        <w:rPr>
+          <w:rFonts w:ascii="Calibri" w:hAnsi="Calibri"/>
+          <w:color w:val="000000" w:themeColor="text1"/>
+        </w:rPr>
+        <w:t xml:space="preserve">μογής. Επίσης επειδή είναι μια βιβλιοθήκη και το μόνο που χρειάζεται κανείς να γνωρίζει για να αρχίσει να δημιουργεί εφαρμογές σε αυτήν είναι </w:t>
       </w:r>
       <w:r>
         <w:rPr>
@@ -45627,7 +46626,17 @@
           <w:color w:val="000000" w:themeColor="text1"/>
           <w:u w:val="none"/>
         </w:rPr>
-        <w:t>4.2.2.1</w:t>
+        <w:t>4.1</w:t>
+      </w:r>
+      <w:r>
+        <w:rPr>
+          <w:rStyle w:val="-"/>
+          <w:rFonts w:ascii="Calibri" w:hAnsi="Calibri"/>
+          <w:b/>
+          <w:color w:val="000000" w:themeColor="text1"/>
+          <w:u w:val="none"/>
+        </w:rPr>
+        <w:t>.2.1</w:t>
       </w:r>
       <w:r>
         <w:rPr>
@@ -45819,13 +46828,13 @@
           <wp:anchor distT="0" distB="0" distL="114300" distR="114300" simplePos="0" relativeHeight="251676672" behindDoc="0" locked="0" layoutInCell="1" allowOverlap="1">
             <wp:simplePos x="0" y="0"/>
             <wp:positionH relativeFrom="column">
-              <wp:posOffset>-733425</wp:posOffset>
+              <wp:posOffset>1885950</wp:posOffset>
             </wp:positionH>
             <wp:positionV relativeFrom="paragraph">
-              <wp:posOffset>151765</wp:posOffset>
+              <wp:posOffset>147955</wp:posOffset>
             </wp:positionV>
-            <wp:extent cx="6896100" cy="3571875"/>
-            <wp:effectExtent l="19050" t="0" r="0" b="0"/>
+            <wp:extent cx="1876425" cy="3571875"/>
+            <wp:effectExtent l="19050" t="0" r="9525" b="0"/>
             <wp:wrapNone/>
             <wp:docPr id="15" name="14 - Εικόνα" descr="editor.JPG"/>
             <wp:cNvGraphicFramePr>
@@ -45840,6 +46849,7 @@
                   </pic:nvPicPr>
                   <pic:blipFill>
                     <a:blip r:embed="rId28"/>
+                    <a:srcRect r="72790"/>
                     <a:stretch>
                       <a:fillRect/>
                     </a:stretch>
@@ -45847,7 +46857,7 @@
                   <pic:spPr>
                     <a:xfrm>
                       <a:off x="0" y="0"/>
-                      <a:ext cx="6896100" cy="3571875"/>
+                      <a:ext cx="1876425" cy="3571875"/>
                     </a:xfrm>
                     <a:prstGeom prst="rect">
                       <a:avLst/>
@@ -46060,6 +47070,67 @@
       </w:pPr>
       <w:r>
         <w:rPr>
+          <w:rFonts w:ascii="Calibri" w:hAnsi="Calibri"/>
+          <w:b/>
+        </w:rPr>
+        <w:t>Εικ.</w:t>
+      </w:r>
+      <w:r>
+        <w:rPr>
+          <w:rFonts w:ascii="Calibri" w:hAnsi="Calibri"/>
+          <w:b/>
+        </w:rPr>
+        <w:t>7</w:t>
+      </w:r>
+      <w:r>
+        <w:rPr>
+          <w:rFonts w:ascii="Calibri" w:hAnsi="Calibri"/>
+          <w:b/>
+        </w:rPr>
+        <w:t>.</w:t>
+      </w:r>
+      <w:r>
+        <w:rPr>
+          <w:rFonts w:ascii="Calibri" w:hAnsi="Calibri"/>
+          <w:b/>
+        </w:rPr>
+        <w:t xml:space="preserve"> </w:t>
+      </w:r>
+      <w:r>
+        <w:rPr>
+          <w:rFonts w:ascii="Calibri" w:hAnsi="Calibri"/>
+        </w:rPr>
+        <w:t xml:space="preserve">Εξοικείωση με τον </w:t>
+      </w:r>
+      <w:r>
+        <w:rPr>
+          <w:rFonts w:ascii="Calibri" w:hAnsi="Calibri"/>
+          <w:lang w:val="en-US"/>
+        </w:rPr>
+        <w:t>editor</w:t>
+      </w:r>
+    </w:p>
+    <w:p>
+      <w:pPr>
+        <w:ind w:left="2160" w:firstLine="720"/>
+        <w:jc w:val="both"/>
+        <w:rPr>
+          <w:rFonts w:asciiTheme="minorHAnsi" w:hAnsiTheme="minorHAnsi" w:cstheme="minorHAnsi"/>
+          <w:color w:val="000000" w:themeColor="text1"/>
+        </w:rPr>
+      </w:pPr>
+    </w:p>
+    <w:p>
+      <w:pPr>
+        <w:ind w:left="2160" w:firstLine="720"/>
+        <w:jc w:val="both"/>
+        <w:rPr>
+          <w:rFonts w:asciiTheme="minorHAnsi" w:hAnsiTheme="minorHAnsi" w:cstheme="minorHAnsi"/>
+          <w:color w:val="000000" w:themeColor="text1"/>
+        </w:rPr>
+      </w:pPr>
+      <w:r>
+        <w:rPr>
           <w:rFonts w:asciiTheme="minorHAnsi" w:hAnsiTheme="minorHAnsi" w:cstheme="minorHAnsi"/>
           <w:color w:val="000000" w:themeColor="text1"/>
         </w:rPr>
@@ -46287,7 +47358,15 @@
           <w:rFonts w:asciiTheme="minorHAnsi" w:hAnsiTheme="minorHAnsi" w:cstheme="minorHAnsi"/>
           <w:color w:val="000000" w:themeColor="text1"/>
         </w:rPr>
-        <w:t xml:space="preserve">μας και τέλος η πράσινη υπογράμμιση δείχνει τη δομή των συστατικών μερών της εφαρμογής μας που από όσο βλέπουμε η </w:t>
+        <w:t xml:space="preserve">μας και τέλος η </w:t>
+      </w:r>
+      <w:r>
+        <w:rPr>
+          <w:rFonts w:asciiTheme="minorHAnsi" w:hAnsiTheme="minorHAnsi" w:cstheme="minorHAnsi"/>
+          <w:color w:val="000000" w:themeColor="text1"/>
+        </w:rPr>
+        <w:lastRenderedPageBreak/>
+        <w:t xml:space="preserve">πράσινη υπογράμμιση δείχνει τη δομή των συστατικών μερών της εφαρμογής μας που από όσο βλέπουμε η </w:t>
       </w:r>
       <w:r>
         <w:rPr>
@@ -46309,15 +47388,7 @@
           <w:rFonts w:asciiTheme="minorHAnsi" w:hAnsiTheme="minorHAnsi" w:cstheme="minorHAnsi"/>
           <w:color w:val="000000" w:themeColor="text1"/>
         </w:rPr>
-        <w:t xml:space="preserve">έχει μια </w:t>
-      </w:r>
-      <w:r>
-        <w:rPr>
-          <w:rFonts w:asciiTheme="minorHAnsi" w:hAnsiTheme="minorHAnsi" w:cstheme="minorHAnsi"/>
-          <w:color w:val="000000" w:themeColor="text1"/>
-        </w:rPr>
-        <w:lastRenderedPageBreak/>
-        <w:t xml:space="preserve">εύκολη </w:t>
+        <w:t xml:space="preserve">έχει μια εύκολη </w:t>
       </w:r>
       <w:r>
         <w:rPr>
@@ -48363,7 +49434,15 @@
           <w:rFonts w:asciiTheme="minorHAnsi" w:hAnsiTheme="minorHAnsi" w:cstheme="minorHAnsi"/>
           <w:color w:val="000000" w:themeColor="text1"/>
         </w:rPr>
-        <w:t xml:space="preserve"> διάφορα σημεία του κώδικα που αξίζει να επισημάνουμε τις επιλογές αλγορίθμων ή και τεχνικών, μεθόδων που επιλέχθηκαν και θα εξηγήσουμε εν συντομία λίγα πράγματα για το κάθε σημείο που φαίνεται χρήσιμο !</w:t>
+        <w:t xml:space="preserve"> διάφορα σημεία του κώδικα που αξίζει να επισημάνουμε τις επιλογές αλγορίθμων ή και τεχνικών, μεθόδων που </w:t>
+      </w:r>
+      <w:r>
+        <w:rPr>
+          <w:rFonts w:asciiTheme="minorHAnsi" w:hAnsiTheme="minorHAnsi" w:cstheme="minorHAnsi"/>
+          <w:color w:val="000000" w:themeColor="text1"/>
+        </w:rPr>
+        <w:lastRenderedPageBreak/>
+        <w:t>επιλέχθηκαν και θα εξηγήσουμε εν συντομία λίγα πράγματα για το κάθε σημείο που φαίνεται χρήσιμο !</w:t>
       </w:r>
     </w:p>
     <w:p>
@@ -48403,7 +49482,6 @@
         <w:rPr>
           <w:color w:val="000000" w:themeColor="text1"/>
         </w:rPr>
-        <w:lastRenderedPageBreak/>
         <w:fldChar w:fldCharType="begin"/>
       </w:r>
       <w:r>
@@ -48943,6 +50021,7 @@
           <w:color w:val="D4D4D4"/>
           <w:sz w:val="21"/>
           <w:szCs w:val="21"/>
+          <w:lang w:val="en-US"/>
         </w:rPr>
       </w:pPr>
     </w:p>
@@ -48955,6 +50034,7 @@
           <w:color w:val="D4D4D4"/>
           <w:sz w:val="21"/>
           <w:szCs w:val="21"/>
+          <w:lang w:val="en-US"/>
         </w:rPr>
       </w:pPr>
       <w:r>
@@ -50257,7 +51337,6 @@
         <w:jc w:val="both"/>
         <w:rPr>
           <w:color w:val="000000" w:themeColor="text1"/>
-          <w:lang w:val="en-US"/>
         </w:rPr>
       </w:pPr>
     </w:p>
@@ -50267,67 +51346,6 @@
         <w:jc w:val="both"/>
         <w:rPr>
           <w:color w:val="000000" w:themeColor="text1"/>
-          <w:lang w:val="en-US"/>
-        </w:rPr>
-      </w:pPr>
-    </w:p>
-    <w:p>
-      <w:pPr>
-        <w:ind w:left="720" w:firstLine="720"/>
-        <w:jc w:val="both"/>
-        <w:rPr>
-          <w:color w:val="000000" w:themeColor="text1"/>
-          <w:lang w:val="en-US"/>
-        </w:rPr>
-      </w:pPr>
-    </w:p>
-    <w:p>
-      <w:pPr>
-        <w:ind w:left="720" w:firstLine="720"/>
-        <w:jc w:val="both"/>
-        <w:rPr>
-          <w:color w:val="000000" w:themeColor="text1"/>
-          <w:lang w:val="en-US"/>
-        </w:rPr>
-      </w:pPr>
-    </w:p>
-    <w:p>
-      <w:pPr>
-        <w:ind w:left="720" w:firstLine="720"/>
-        <w:jc w:val="both"/>
-        <w:rPr>
-          <w:color w:val="000000" w:themeColor="text1"/>
-          <w:lang w:val="en-US"/>
-        </w:rPr>
-      </w:pPr>
-    </w:p>
-    <w:p>
-      <w:pPr>
-        <w:ind w:left="720" w:firstLine="720"/>
-        <w:jc w:val="both"/>
-        <w:rPr>
-          <w:color w:val="000000" w:themeColor="text1"/>
-          <w:lang w:val="en-US"/>
-        </w:rPr>
-      </w:pPr>
-    </w:p>
-    <w:p>
-      <w:pPr>
-        <w:ind w:left="720" w:firstLine="720"/>
-        <w:jc w:val="both"/>
-        <w:rPr>
-          <w:color w:val="000000" w:themeColor="text1"/>
-          <w:lang w:val="en-US"/>
-        </w:rPr>
-      </w:pPr>
-    </w:p>
-    <w:p>
-      <w:pPr>
-        <w:ind w:left="720" w:firstLine="720"/>
-        <w:jc w:val="both"/>
-        <w:rPr>
-          <w:color w:val="000000" w:themeColor="text1"/>
-          <w:lang w:val="en-US"/>
         </w:rPr>
       </w:pPr>
     </w:p>
@@ -50348,6 +51366,7 @@
         <w:rPr>
           <w:color w:val="000000" w:themeColor="text1"/>
         </w:rPr>
+        <w:lastRenderedPageBreak/>
         <w:fldChar w:fldCharType="begin"/>
       </w:r>
       <w:r>
@@ -51631,6 +52650,29 @@
         <w:rPr>
           <w:rFonts w:ascii="Calibri" w:hAnsi="Calibri"/>
           <w:color w:val="000000"/>
+          <w:lang w:val="en-US"/>
+        </w:rPr>
+      </w:pPr>
+    </w:p>
+    <w:p>
+      <w:pPr>
+        <w:ind w:left="720" w:firstLine="720"/>
+        <w:jc w:val="both"/>
+        <w:rPr>
+          <w:rFonts w:ascii="Calibri" w:hAnsi="Calibri"/>
+          <w:color w:val="000000"/>
+          <w:lang w:val="en-US"/>
+        </w:rPr>
+      </w:pPr>
+    </w:p>
+    <w:p>
+      <w:pPr>
+        <w:ind w:left="720" w:firstLine="720"/>
+        <w:jc w:val="both"/>
+        <w:rPr>
+          <w:rFonts w:ascii="Calibri" w:hAnsi="Calibri"/>
+          <w:color w:val="000000"/>
+          <w:lang w:val="en-US"/>
         </w:rPr>
       </w:pPr>
     </w:p>
@@ -54291,7 +55333,6 @@
           <w:b/>
           <w:sz w:val="52"/>
           <w:szCs w:val="52"/>
-          <w:lang w:val="en-US"/>
         </w:rPr>
       </w:pPr>
     </w:p>
@@ -55251,7 +56292,7 @@
             <w:rPr>
               <w:noProof/>
             </w:rPr>
-            <w:t>53</w:t>
+            <w:t>10</w:t>
           </w:r>
         </w:fldSimple>
       </w:p>
@@ -58171,7 +59212,6 @@
   <w:style w:type="character" w:default="1" w:styleId="a0">
     <w:name w:val="Default Paragraph Font"/>
     <w:uiPriority w:val="1"/>
-    <w:semiHidden/>
     <w:unhideWhenUsed/>
   </w:style>
   <w:style w:type="table" w:default="1" w:styleId="a1">

</xml_diff>